<commit_message>
updates methods and rewrites metadata
</commit_message>
<xml_diff>
--- a/data-raw/metadata/methods.docx
+++ b/data-raw/metadata/methods.docx
@@ -18,17 +18,47 @@
           <w:sz w:val="26"/>
           <w:szCs w:val="26"/>
         </w:rPr>
-        <w:t>Survey</w:t>
-      </w:r>
-      <w:r>
+        <w:t>Overview</w:t>
+      </w:r>
+    </w:p>
+    <w:p>
+      <w:r>
+        <w:t xml:space="preserve">Distribution and habitat use snorkel surveys are conducted each year between May and August at 20 sampling sites along the Feather River (12 in the Low Flow Channel and 8 in the High Flow Channel). Three to size divers are distributed along three transects (left side of river, right side of river, center of river). The center transect is typically done in the downstream direction because currents are too strong to swim upstream whereas the other transects along </w:t>
+      </w:r>
+      <w:proofErr w:type="gramStart"/>
+      <w:r>
+        <w:t>river banks</w:t>
+      </w:r>
+      <w:proofErr w:type="gramEnd"/>
+      <w:r>
+        <w:t xml:space="preserve"> are done in the upstream direction. Divers use plastic slates to mark observations of fish. Groups of similar sized fish that are observed in a 1 m</w:t>
+      </w:r>
+      <w:r>
+        <w:rPr>
+          <w:vertAlign w:val="superscript"/>
+        </w:rPr>
+        <w:t>2</w:t>
+      </w:r>
+      <w:r>
+        <w:t xml:space="preserve"> or less area are treated as a single observation. Effort at each site recorded in terms of time sampled, area covered, number of divers.</w:t>
+      </w:r>
+    </w:p>
+    <w:p>
+      <w:pPr>
+        <w:rPr>
+          <w:rFonts w:ascii="Calibri" w:hAnsi="Calibri" w:cs="Calibri"/>
+        </w:rPr>
+      </w:pPr>
+    </w:p>
+    <w:p>
+      <w:pPr>
         <w:rPr>
           <w:rFonts w:asciiTheme="majorHAnsi" w:eastAsia="Calibri" w:hAnsiTheme="majorHAnsi" w:cstheme="majorBidi"/>
           <w:color w:val="2F5496" w:themeColor="accent1" w:themeShade="BF"/>
           <w:sz w:val="26"/>
           <w:szCs w:val="26"/>
         </w:rPr>
-        <w:t xml:space="preserve"> </w:t>
-      </w:r>
+      </w:pPr>
       <w:r>
         <w:rPr>
           <w:rFonts w:asciiTheme="majorHAnsi" w:eastAsia="Calibri" w:hAnsiTheme="majorHAnsi" w:cstheme="majorBidi"/>
@@ -36,285 +66,7 @@
           <w:sz w:val="26"/>
           <w:szCs w:val="26"/>
         </w:rPr>
-        <w:t>L</w:t>
-      </w:r>
-      <w:r>
-        <w:rPr>
-          <w:rFonts w:asciiTheme="majorHAnsi" w:eastAsia="Calibri" w:hAnsiTheme="majorHAnsi" w:cstheme="majorBidi"/>
-          <w:color w:val="2F5496" w:themeColor="accent1" w:themeShade="BF"/>
-          <w:sz w:val="26"/>
-          <w:szCs w:val="26"/>
-        </w:rPr>
-        <w:t xml:space="preserve">ocations </w:t>
-      </w:r>
-    </w:p>
-    <w:p>
-      <w:pPr>
-        <w:pStyle w:val="NormalWeb"/>
-        <w:numPr>
-          <w:ilvl w:val="0"/>
-          <w:numId w:val="6"/>
-        </w:numPr>
-        <w:spacing w:before="0" w:beforeAutospacing="0" w:after="0" w:afterAutospacing="0"/>
-        <w:rPr>
-          <w:rFonts w:ascii="Calibri" w:hAnsi="Calibri" w:cs="Calibri"/>
-          <w:sz w:val="22"/>
-          <w:szCs w:val="22"/>
-        </w:rPr>
-      </w:pPr>
-      <w:r>
-        <w:rPr>
-          <w:rFonts w:ascii="Calibri" w:hAnsi="Calibri" w:cs="Calibri"/>
-          <w:color w:val="000000"/>
-          <w:sz w:val="22"/>
-          <w:szCs w:val="22"/>
-        </w:rPr>
-        <w:t>20 sampling sites along the Feather River (12 in the Low Flow Channel and 8 in the High Flow Channel)</w:t>
-      </w:r>
-      <w:r>
-        <w:rPr>
-          <w:rFonts w:ascii="Calibri" w:hAnsi="Calibri" w:cs="Calibri"/>
-          <w:color w:val="000000"/>
-          <w:sz w:val="22"/>
-          <w:szCs w:val="22"/>
-        </w:rPr>
-        <w:t>.</w:t>
-      </w:r>
-    </w:p>
-    <w:p>
-      <w:pPr>
-        <w:pStyle w:val="NormalWeb"/>
-        <w:numPr>
-          <w:ilvl w:val="0"/>
-          <w:numId w:val="6"/>
-        </w:numPr>
-        <w:spacing w:before="0" w:beforeAutospacing="0" w:after="0" w:afterAutospacing="0"/>
-        <w:rPr>
-          <w:rFonts w:ascii="Calibri" w:hAnsi="Calibri" w:cs="Calibri"/>
-          <w:sz w:val="22"/>
-          <w:szCs w:val="22"/>
-        </w:rPr>
-      </w:pPr>
-      <w:r>
-        <w:rPr>
-          <w:rFonts w:ascii="Calibri" w:hAnsi="Calibri" w:cs="Calibri"/>
-          <w:color w:val="000000"/>
-          <w:sz w:val="22"/>
-          <w:szCs w:val="22"/>
-        </w:rPr>
-        <w:t>Three to six divers are distributed along three transects</w:t>
-      </w:r>
-      <w:r>
-        <w:rPr>
-          <w:rFonts w:ascii="Calibri" w:hAnsi="Calibri" w:cs="Calibri"/>
-          <w:color w:val="000000"/>
-          <w:sz w:val="22"/>
-          <w:szCs w:val="22"/>
-        </w:rPr>
-        <w:t>:</w:t>
-      </w:r>
-      <w:r>
-        <w:rPr>
-          <w:rFonts w:ascii="Calibri" w:hAnsi="Calibri" w:cs="Calibri"/>
-          <w:color w:val="000000"/>
-          <w:sz w:val="22"/>
-          <w:szCs w:val="22"/>
-        </w:rPr>
-        <w:t xml:space="preserve"> left side of river, right side of river, center of river. </w:t>
-      </w:r>
-    </w:p>
-    <w:p>
-      <w:pPr>
-        <w:pStyle w:val="NormalWeb"/>
-        <w:numPr>
-          <w:ilvl w:val="0"/>
-          <w:numId w:val="6"/>
-        </w:numPr>
-        <w:spacing w:before="0" w:beforeAutospacing="0" w:after="0" w:afterAutospacing="0"/>
-        <w:rPr>
-          <w:rFonts w:ascii="Calibri" w:hAnsi="Calibri" w:cs="Calibri"/>
-          <w:sz w:val="22"/>
-          <w:szCs w:val="22"/>
-        </w:rPr>
-      </w:pPr>
-      <w:r>
-        <w:rPr>
-          <w:rFonts w:ascii="Calibri" w:hAnsi="Calibri" w:cs="Calibri"/>
-          <w:color w:val="000000"/>
-          <w:sz w:val="22"/>
-          <w:szCs w:val="22"/>
-        </w:rPr>
-        <w:t xml:space="preserve">The center transect is typically conducted in the downstream direction due to strong currents, while the other transects along the </w:t>
-      </w:r>
-      <w:r>
-        <w:rPr>
-          <w:rFonts w:ascii="Calibri" w:hAnsi="Calibri" w:cs="Calibri"/>
-          <w:color w:val="000000"/>
-          <w:sz w:val="22"/>
-          <w:szCs w:val="22"/>
-        </w:rPr>
-        <w:t>riverbanks</w:t>
-      </w:r>
-      <w:r>
-        <w:rPr>
-          <w:rFonts w:ascii="Calibri" w:hAnsi="Calibri" w:cs="Calibri"/>
-          <w:color w:val="000000"/>
-          <w:sz w:val="22"/>
-          <w:szCs w:val="22"/>
-        </w:rPr>
-        <w:t xml:space="preserve"> are conducted in the upstream direction</w:t>
-      </w:r>
-      <w:r>
-        <w:rPr>
-          <w:rFonts w:ascii="Calibri" w:hAnsi="Calibri" w:cs="Calibri"/>
-          <w:color w:val="000000"/>
-          <w:sz w:val="22"/>
-          <w:szCs w:val="22"/>
-        </w:rPr>
-        <w:t xml:space="preserve">. </w:t>
-      </w:r>
-    </w:p>
-    <w:p>
-      <w:pPr>
-        <w:pStyle w:val="NormalWeb"/>
-        <w:numPr>
-          <w:ilvl w:val="0"/>
-          <w:numId w:val="6"/>
-        </w:numPr>
-        <w:spacing w:before="0" w:beforeAutospacing="0" w:after="0" w:afterAutospacing="0"/>
-        <w:rPr>
-          <w:rFonts w:ascii="Calibri" w:hAnsi="Calibri" w:cs="Calibri"/>
-          <w:sz w:val="22"/>
-          <w:szCs w:val="22"/>
-        </w:rPr>
-      </w:pPr>
-      <w:r>
-        <w:rPr>
-          <w:rFonts w:ascii="Calibri" w:hAnsi="Calibri" w:cs="Calibri"/>
-          <w:color w:val="000000"/>
-          <w:sz w:val="22"/>
-          <w:szCs w:val="22"/>
-        </w:rPr>
-        <w:t>Divers use plastic slates to mark observations of fish. Groups of similar sized fish that are observed in a 1 m</w:t>
-      </w:r>
-      <w:r>
-        <w:rPr>
-          <w:rFonts w:ascii="Calibri" w:hAnsi="Calibri" w:cs="Calibri"/>
-          <w:color w:val="000000"/>
-          <w:sz w:val="22"/>
-          <w:szCs w:val="22"/>
-          <w:vertAlign w:val="superscript"/>
-        </w:rPr>
-        <w:t>2</w:t>
-      </w:r>
-      <w:r>
-        <w:rPr>
-          <w:rFonts w:ascii="Calibri" w:hAnsi="Calibri" w:cs="Calibri"/>
-          <w:color w:val="000000"/>
-          <w:sz w:val="22"/>
-          <w:szCs w:val="22"/>
-        </w:rPr>
-        <w:t xml:space="preserve"> or </w:t>
-      </w:r>
-      <w:r>
-        <w:rPr>
-          <w:rFonts w:ascii="Calibri" w:hAnsi="Calibri" w:cs="Calibri"/>
-          <w:color w:val="000000"/>
-          <w:sz w:val="22"/>
-          <w:szCs w:val="22"/>
-        </w:rPr>
-        <w:t xml:space="preserve">smaller </w:t>
-      </w:r>
-      <w:r>
-        <w:rPr>
-          <w:rFonts w:ascii="Calibri" w:hAnsi="Calibri" w:cs="Calibri"/>
-          <w:color w:val="000000"/>
-          <w:sz w:val="22"/>
-          <w:szCs w:val="22"/>
-        </w:rPr>
-        <w:t xml:space="preserve">area are treated as a single observation. Effort at each site </w:t>
-      </w:r>
-      <w:r>
-        <w:rPr>
-          <w:rFonts w:ascii="Calibri" w:hAnsi="Calibri" w:cs="Calibri"/>
-          <w:color w:val="000000"/>
-          <w:sz w:val="22"/>
-          <w:szCs w:val="22"/>
-        </w:rPr>
-        <w:t xml:space="preserve">is </w:t>
-      </w:r>
-      <w:r>
-        <w:rPr>
-          <w:rFonts w:ascii="Calibri" w:hAnsi="Calibri" w:cs="Calibri"/>
-          <w:color w:val="000000"/>
-          <w:sz w:val="22"/>
-          <w:szCs w:val="22"/>
-        </w:rPr>
-        <w:t xml:space="preserve">recorded in terms of time sampled, area covered, </w:t>
-      </w:r>
-      <w:r>
-        <w:rPr>
-          <w:rFonts w:ascii="Calibri" w:hAnsi="Calibri" w:cs="Calibri"/>
-          <w:color w:val="000000"/>
-          <w:sz w:val="22"/>
-          <w:szCs w:val="22"/>
-        </w:rPr>
-        <w:t xml:space="preserve">and </w:t>
-      </w:r>
-      <w:r>
-        <w:rPr>
-          <w:rFonts w:ascii="Calibri" w:hAnsi="Calibri" w:cs="Calibri"/>
-          <w:color w:val="000000"/>
-          <w:sz w:val="22"/>
-          <w:szCs w:val="22"/>
-        </w:rPr>
-        <w:t>number of divers.</w:t>
-      </w:r>
-    </w:p>
-    <w:p>
-      <w:pPr>
-        <w:spacing w:after="0" w:line="240" w:lineRule="auto"/>
-        <w:textAlignment w:val="baseline"/>
-        <w:rPr>
-          <w:rFonts w:ascii="Calibri" w:eastAsia="Calibri" w:hAnsi="Calibri" w:cs="Times New Roman"/>
-        </w:rPr>
-      </w:pPr>
-    </w:p>
-    <w:p>
-      <w:pPr>
-        <w:rPr>
-          <w:rFonts w:asciiTheme="majorHAnsi" w:eastAsia="Calibri" w:hAnsiTheme="majorHAnsi" w:cstheme="majorBidi"/>
-          <w:color w:val="2F5496" w:themeColor="accent1" w:themeShade="BF"/>
-          <w:sz w:val="26"/>
-          <w:szCs w:val="26"/>
-        </w:rPr>
-      </w:pPr>
-      <w:r>
-        <w:rPr>
-          <w:rFonts w:asciiTheme="majorHAnsi" w:eastAsia="Calibri" w:hAnsiTheme="majorHAnsi" w:cstheme="majorBidi"/>
-          <w:color w:val="2F5496" w:themeColor="accent1" w:themeShade="BF"/>
-          <w:sz w:val="26"/>
-          <w:szCs w:val="26"/>
-        </w:rPr>
-        <w:t xml:space="preserve">Monitoring </w:t>
-      </w:r>
-      <w:r>
-        <w:rPr>
-          <w:rFonts w:asciiTheme="majorHAnsi" w:eastAsia="Calibri" w:hAnsiTheme="majorHAnsi" w:cstheme="majorBidi"/>
-          <w:color w:val="2F5496" w:themeColor="accent1" w:themeShade="BF"/>
-          <w:sz w:val="26"/>
-          <w:szCs w:val="26"/>
-        </w:rPr>
-        <w:t>S</w:t>
-      </w:r>
-      <w:r>
-        <w:rPr>
-          <w:rFonts w:asciiTheme="majorHAnsi" w:eastAsia="Calibri" w:hAnsiTheme="majorHAnsi" w:cstheme="majorBidi"/>
-          <w:color w:val="2F5496" w:themeColor="accent1" w:themeShade="BF"/>
-          <w:sz w:val="26"/>
-          <w:szCs w:val="26"/>
-        </w:rPr>
-        <w:t xml:space="preserve">chedule </w:t>
+        <w:t>Attributes collected</w:t>
       </w:r>
     </w:p>
     <w:p>
@@ -322,175 +74,11 @@
         <w:pStyle w:val="ListParagraph"/>
         <w:numPr>
           <w:ilvl w:val="0"/>
-          <w:numId w:val="8"/>
+          <w:numId w:val="11"/>
         </w:numPr>
-        <w:rPr>
-          <w:rFonts w:ascii="Calibri" w:hAnsi="Calibri" w:cs="Calibri"/>
-        </w:rPr>
-      </w:pPr>
-      <w:r>
-        <w:rPr>
-          <w:rFonts w:ascii="Calibri" w:hAnsi="Calibri" w:cs="Calibri"/>
-        </w:rPr>
-        <w:t>Typically conducted each year between May and August</w:t>
-      </w:r>
-      <w:r>
-        <w:rPr>
-          <w:rFonts w:ascii="Calibri" w:hAnsi="Calibri" w:cs="Calibri"/>
-        </w:rPr>
-        <w:t>.</w:t>
-      </w:r>
-    </w:p>
-    <w:p>
-      <w:pPr>
-        <w:rPr>
-          <w:rFonts w:asciiTheme="majorHAnsi" w:eastAsia="Calibri" w:hAnsiTheme="majorHAnsi" w:cstheme="majorBidi"/>
-          <w:color w:val="2F5496" w:themeColor="accent1" w:themeShade="BF"/>
-          <w:sz w:val="26"/>
-          <w:szCs w:val="26"/>
-        </w:rPr>
-      </w:pPr>
-      <w:r>
-        <w:rPr>
-          <w:rFonts w:asciiTheme="majorHAnsi" w:eastAsia="Calibri" w:hAnsiTheme="majorHAnsi" w:cstheme="majorBidi"/>
-          <w:color w:val="2F5496" w:themeColor="accent1" w:themeShade="BF"/>
-          <w:sz w:val="26"/>
-          <w:szCs w:val="26"/>
-        </w:rPr>
-        <w:t xml:space="preserve">Fish </w:t>
-      </w:r>
-      <w:r>
-        <w:rPr>
-          <w:rFonts w:asciiTheme="majorHAnsi" w:eastAsia="Calibri" w:hAnsiTheme="majorHAnsi" w:cstheme="majorBidi"/>
-          <w:color w:val="2F5496" w:themeColor="accent1" w:themeShade="BF"/>
-          <w:sz w:val="26"/>
-          <w:szCs w:val="26"/>
-        </w:rPr>
-        <w:t>M</w:t>
-      </w:r>
-      <w:r>
-        <w:rPr>
-          <w:rFonts w:asciiTheme="majorHAnsi" w:eastAsia="Calibri" w:hAnsiTheme="majorHAnsi" w:cstheme="majorBidi"/>
-          <w:color w:val="2F5496" w:themeColor="accent1" w:themeShade="BF"/>
-          <w:sz w:val="26"/>
-          <w:szCs w:val="26"/>
-        </w:rPr>
-        <w:t xml:space="preserve">easurements </w:t>
-      </w:r>
-    </w:p>
-    <w:p>
-      <w:pPr>
-        <w:pStyle w:val="ListParagraph"/>
-        <w:numPr>
-          <w:ilvl w:val="0"/>
-          <w:numId w:val="8"/>
-        </w:numPr>
-        <w:rPr>
-          <w:rFonts w:ascii="Calibri" w:hAnsi="Calibri" w:cs="Calibri"/>
-        </w:rPr>
-      </w:pPr>
-      <w:r>
-        <w:rPr>
-          <w:rFonts w:ascii="Calibri" w:hAnsi="Calibri" w:cs="Calibri"/>
-        </w:rPr>
-        <w:t>Fish run</w:t>
-      </w:r>
-      <w:r>
-        <w:rPr>
-          <w:rFonts w:ascii="Calibri" w:hAnsi="Calibri" w:cs="Calibri"/>
-        </w:rPr>
-        <w:t xml:space="preserve">: </w:t>
-      </w:r>
-      <w:r>
-        <w:rPr>
-          <w:rFonts w:ascii="Calibri" w:hAnsi="Calibri" w:cs="Calibri"/>
-        </w:rPr>
-        <w:t>The accuracy of size estimates is enhanced by comparing observed fish to nearby objects. These objects are then measured using the scale mounted on plastic writing slates</w:t>
-      </w:r>
-      <w:r>
-        <w:rPr>
-          <w:rFonts w:ascii="Calibri" w:hAnsi="Calibri" w:cs="Calibri"/>
-        </w:rPr>
-        <w:t>.</w:t>
-      </w:r>
-    </w:p>
-    <w:p>
-      <w:pPr>
-        <w:pStyle w:val="ListParagraph"/>
-        <w:numPr>
-          <w:ilvl w:val="0"/>
-          <w:numId w:val="8"/>
-        </w:numPr>
-        <w:rPr>
-          <w:rFonts w:ascii="Calibri" w:hAnsi="Calibri" w:cs="Calibri"/>
-        </w:rPr>
-      </w:pPr>
-      <w:r>
-        <w:rPr>
-          <w:rFonts w:ascii="Calibri" w:hAnsi="Calibri" w:cs="Calibri"/>
-        </w:rPr>
-        <w:t>Fork length</w:t>
-      </w:r>
-      <w:r>
-        <w:rPr>
-          <w:rFonts w:ascii="Calibri" w:hAnsi="Calibri" w:cs="Calibri"/>
-        </w:rPr>
-        <w:t>: F</w:t>
-      </w:r>
-      <w:r>
-        <w:rPr>
-          <w:rFonts w:ascii="Calibri" w:hAnsi="Calibri" w:cs="Calibri"/>
-        </w:rPr>
-        <w:t xml:space="preserve">ish identification and size estimation </w:t>
-      </w:r>
-      <w:r>
-        <w:rPr>
-          <w:rFonts w:ascii="Calibri" w:hAnsi="Calibri" w:cs="Calibri"/>
-        </w:rPr>
-        <w:t xml:space="preserve">are calibrated </w:t>
-      </w:r>
-      <w:r>
-        <w:rPr>
-          <w:rFonts w:ascii="Calibri" w:hAnsi="Calibri" w:cs="Calibri"/>
-        </w:rPr>
-        <w:t xml:space="preserve">by training divers with tethered fishing lures in a controlled setting. </w:t>
-      </w:r>
-    </w:p>
-    <w:p>
-      <w:pPr>
-        <w:rPr>
-          <w:rFonts w:asciiTheme="majorHAnsi" w:eastAsia="Calibri" w:hAnsiTheme="majorHAnsi" w:cstheme="majorBidi"/>
-          <w:color w:val="2F5496" w:themeColor="accent1" w:themeShade="BF"/>
-          <w:sz w:val="26"/>
-          <w:szCs w:val="26"/>
-        </w:rPr>
-      </w:pPr>
-      <w:r>
-        <w:rPr>
-          <w:rFonts w:asciiTheme="majorHAnsi" w:eastAsia="Calibri" w:hAnsiTheme="majorHAnsi" w:cstheme="majorBidi"/>
-          <w:color w:val="2F5496" w:themeColor="accent1" w:themeShade="BF"/>
-          <w:sz w:val="26"/>
-          <w:szCs w:val="26"/>
-        </w:rPr>
-        <w:t xml:space="preserve">Fish </w:t>
-      </w:r>
-      <w:r>
-        <w:rPr>
-          <w:rFonts w:asciiTheme="majorHAnsi" w:eastAsia="Calibri" w:hAnsiTheme="majorHAnsi" w:cstheme="majorBidi"/>
-          <w:color w:val="2F5496" w:themeColor="accent1" w:themeShade="BF"/>
-          <w:sz w:val="26"/>
-          <w:szCs w:val="26"/>
-        </w:rPr>
-        <w:t>C</w:t>
-      </w:r>
-      <w:r>
-        <w:rPr>
-          <w:rFonts w:asciiTheme="majorHAnsi" w:eastAsia="Calibri" w:hAnsiTheme="majorHAnsi" w:cstheme="majorBidi"/>
-          <w:color w:val="2F5496" w:themeColor="accent1" w:themeShade="BF"/>
-          <w:sz w:val="26"/>
-          <w:szCs w:val="26"/>
-        </w:rPr>
-        <w:t xml:space="preserve">ounts </w:t>
+      </w:pPr>
+      <w:r>
+        <w:t>Species</w:t>
       </w:r>
     </w:p>
     <w:p>
@@ -502,7 +90,117 @@
         </w:numPr>
       </w:pPr>
       <w:r>
-        <w:t>Groups of similar sized fish that were observed in a 1 m2 or less area were treated as a single observation.</w:t>
+        <w:t>Number of fish of a given size</w:t>
+      </w:r>
+      <w:r>
+        <w:t xml:space="preserve">: </w:t>
+      </w:r>
+      <w:r>
+        <w:t xml:space="preserve">Groups of similar sized fish that were observed in a 1 m2 or less area </w:t>
+      </w:r>
+      <w:proofErr w:type="gramStart"/>
+      <w:r>
+        <w:t>are</w:t>
+      </w:r>
+      <w:proofErr w:type="gramEnd"/>
+      <w:r>
+        <w:t xml:space="preserve"> treated as a single observation.</w:t>
+      </w:r>
+    </w:p>
+    <w:p>
+      <w:pPr>
+        <w:pStyle w:val="ListParagraph"/>
+        <w:numPr>
+          <w:ilvl w:val="0"/>
+          <w:numId w:val="11"/>
+        </w:numPr>
+      </w:pPr>
+      <w:r>
+        <w:t>Substrate type</w:t>
+      </w:r>
+      <w:r>
+        <w:t xml:space="preserve">: Presence of every type of substrate is recorded. </w:t>
+      </w:r>
+    </w:p>
+    <w:p>
+      <w:pPr>
+        <w:pStyle w:val="ListParagraph"/>
+        <w:numPr>
+          <w:ilvl w:val="0"/>
+          <w:numId w:val="11"/>
+        </w:numPr>
+      </w:pPr>
+      <w:r>
+        <w:t>Cover</w:t>
+      </w:r>
+      <w:r>
+        <w:t xml:space="preserve">: </w:t>
+      </w:r>
+      <w:r>
+        <w:t xml:space="preserve">Presence of every type of </w:t>
+      </w:r>
+      <w:r>
+        <w:t>cover</w:t>
+      </w:r>
+      <w:r>
+        <w:t xml:space="preserve"> is recorded.</w:t>
+      </w:r>
+    </w:p>
+    <w:p>
+      <w:pPr>
+        <w:pStyle w:val="ListParagraph"/>
+        <w:numPr>
+          <w:ilvl w:val="0"/>
+          <w:numId w:val="11"/>
+        </w:numPr>
+      </w:pPr>
+      <w:r>
+        <w:t>Habitat type</w:t>
+      </w:r>
+    </w:p>
+    <w:p>
+      <w:pPr>
+        <w:pStyle w:val="ListParagraph"/>
+        <w:numPr>
+          <w:ilvl w:val="0"/>
+          <w:numId w:val="11"/>
+        </w:numPr>
+      </w:pPr>
+      <w:r>
+        <w:t>Approximate fork length in mm</w:t>
+      </w:r>
+      <w:r>
+        <w:t xml:space="preserve">: </w:t>
+      </w:r>
+      <w:r>
+        <w:rPr>
+          <w:rFonts w:ascii="Calibri" w:hAnsi="Calibri" w:cs="Calibri"/>
+        </w:rPr>
+        <w:t>F</w:t>
+      </w:r>
+      <w:r>
+        <w:rPr>
+          <w:rFonts w:ascii="Calibri" w:hAnsi="Calibri" w:cs="Calibri"/>
+        </w:rPr>
+        <w:t xml:space="preserve">ish identification and size estimation </w:t>
+      </w:r>
+      <w:r>
+        <w:rPr>
+          <w:rFonts w:ascii="Calibri" w:hAnsi="Calibri" w:cs="Calibri"/>
+        </w:rPr>
+        <w:t xml:space="preserve">are calibrated </w:t>
+      </w:r>
+      <w:r>
+        <w:rPr>
+          <w:rFonts w:ascii="Calibri" w:hAnsi="Calibri" w:cs="Calibri"/>
+        </w:rPr>
+        <w:t xml:space="preserve">by training divers with tethered fishing lures in a controlled setting. </w:t>
+      </w:r>
+      <w:r>
+        <w:rPr>
+          <w:rFonts w:ascii="Calibri" w:hAnsi="Calibri" w:cs="Calibri"/>
+        </w:rPr>
+        <w:t>The accuracy of size estimates is enhanced by comparing observed fish to nearby objects. These objects are then measured using the scale mounted on plastic writing slates.</w:t>
       </w:r>
     </w:p>
     <w:sectPr>
@@ -1422,6 +1120,268 @@
     </w:lvl>
   </w:abstractNum>
   <w:abstractNum w:abstractNumId="8" w15:restartNumberingAfterBreak="0">
+    <w:nsid w:val="6AAE6122"/>
+    <w:multiLevelType w:val="hybridMultilevel"/>
+    <w:tmpl w:val="4B2C404E"/>
+    <w:lvl w:ilvl="0" w:tplc="04090001">
+      <w:start w:val="1"/>
+      <w:numFmt w:val="bullet"/>
+      <w:lvlText w:val=""/>
+      <w:lvlJc w:val="left"/>
+      <w:pPr>
+        <w:ind w:left="720" w:hanging="360"/>
+      </w:pPr>
+      <w:rPr>
+        <w:rFonts w:ascii="Symbol" w:hAnsi="Symbol" w:hint="default"/>
+      </w:rPr>
+    </w:lvl>
+    <w:lvl w:ilvl="1" w:tplc="04090003" w:tentative="1">
+      <w:start w:val="1"/>
+      <w:numFmt w:val="bullet"/>
+      <w:lvlText w:val="o"/>
+      <w:lvlJc w:val="left"/>
+      <w:pPr>
+        <w:ind w:left="1440" w:hanging="360"/>
+      </w:pPr>
+      <w:rPr>
+        <w:rFonts w:ascii="Courier New" w:hAnsi="Courier New" w:hint="default"/>
+      </w:rPr>
+    </w:lvl>
+    <w:lvl w:ilvl="2" w:tplc="04090005" w:tentative="1">
+      <w:start w:val="1"/>
+      <w:numFmt w:val="bullet"/>
+      <w:lvlText w:val=""/>
+      <w:lvlJc w:val="left"/>
+      <w:pPr>
+        <w:ind w:left="2160" w:hanging="360"/>
+      </w:pPr>
+      <w:rPr>
+        <w:rFonts w:ascii="Wingdings" w:hAnsi="Wingdings" w:hint="default"/>
+      </w:rPr>
+    </w:lvl>
+    <w:lvl w:ilvl="3" w:tplc="04090001" w:tentative="1">
+      <w:start w:val="1"/>
+      <w:numFmt w:val="bullet"/>
+      <w:lvlText w:val=""/>
+      <w:lvlJc w:val="left"/>
+      <w:pPr>
+        <w:ind w:left="2880" w:hanging="360"/>
+      </w:pPr>
+      <w:rPr>
+        <w:rFonts w:ascii="Symbol" w:hAnsi="Symbol" w:hint="default"/>
+      </w:rPr>
+    </w:lvl>
+    <w:lvl w:ilvl="4" w:tplc="04090003" w:tentative="1">
+      <w:start w:val="1"/>
+      <w:numFmt w:val="bullet"/>
+      <w:lvlText w:val="o"/>
+      <w:lvlJc w:val="left"/>
+      <w:pPr>
+        <w:ind w:left="3600" w:hanging="360"/>
+      </w:pPr>
+      <w:rPr>
+        <w:rFonts w:ascii="Courier New" w:hAnsi="Courier New" w:hint="default"/>
+      </w:rPr>
+    </w:lvl>
+    <w:lvl w:ilvl="5" w:tplc="04090005" w:tentative="1">
+      <w:start w:val="1"/>
+      <w:numFmt w:val="bullet"/>
+      <w:lvlText w:val=""/>
+      <w:lvlJc w:val="left"/>
+      <w:pPr>
+        <w:ind w:left="4320" w:hanging="360"/>
+      </w:pPr>
+      <w:rPr>
+        <w:rFonts w:ascii="Wingdings" w:hAnsi="Wingdings" w:hint="default"/>
+      </w:rPr>
+    </w:lvl>
+    <w:lvl w:ilvl="6" w:tplc="04090001" w:tentative="1">
+      <w:start w:val="1"/>
+      <w:numFmt w:val="bullet"/>
+      <w:lvlText w:val=""/>
+      <w:lvlJc w:val="left"/>
+      <w:pPr>
+        <w:ind w:left="5040" w:hanging="360"/>
+      </w:pPr>
+      <w:rPr>
+        <w:rFonts w:ascii="Symbol" w:hAnsi="Symbol" w:hint="default"/>
+      </w:rPr>
+    </w:lvl>
+    <w:lvl w:ilvl="7" w:tplc="04090003" w:tentative="1">
+      <w:start w:val="1"/>
+      <w:numFmt w:val="bullet"/>
+      <w:lvlText w:val="o"/>
+      <w:lvlJc w:val="left"/>
+      <w:pPr>
+        <w:ind w:left="5760" w:hanging="360"/>
+      </w:pPr>
+      <w:rPr>
+        <w:rFonts w:ascii="Courier New" w:hAnsi="Courier New" w:hint="default"/>
+      </w:rPr>
+    </w:lvl>
+    <w:lvl w:ilvl="8" w:tplc="04090005" w:tentative="1">
+      <w:start w:val="1"/>
+      <w:numFmt w:val="bullet"/>
+      <w:lvlText w:val=""/>
+      <w:lvlJc w:val="left"/>
+      <w:pPr>
+        <w:ind w:left="6480" w:hanging="360"/>
+      </w:pPr>
+      <w:rPr>
+        <w:rFonts w:ascii="Wingdings" w:hAnsi="Wingdings" w:hint="default"/>
+      </w:rPr>
+    </w:lvl>
+  </w:abstractNum>
+  <w:abstractNum w:abstractNumId="9" w15:restartNumberingAfterBreak="0">
+    <w:nsid w:val="6B3E7EB3"/>
+    <w:multiLevelType w:val="multilevel"/>
+    <w:tmpl w:val="F508C0FA"/>
+    <w:lvl w:ilvl="0">
+      <w:start w:val="1"/>
+      <w:numFmt w:val="bullet"/>
+      <w:lvlText w:val=""/>
+      <w:lvlJc w:val="left"/>
+      <w:pPr>
+        <w:tabs>
+          <w:tab w:val="num" w:pos="720"/>
+        </w:tabs>
+        <w:ind w:left="720" w:hanging="360"/>
+      </w:pPr>
+      <w:rPr>
+        <w:rFonts w:ascii="Symbol" w:hAnsi="Symbol" w:hint="default"/>
+        <w:sz w:val="20"/>
+      </w:rPr>
+    </w:lvl>
+    <w:lvl w:ilvl="1" w:tentative="1">
+      <w:start w:val="1"/>
+      <w:numFmt w:val="bullet"/>
+      <w:lvlText w:val="o"/>
+      <w:lvlJc w:val="left"/>
+      <w:pPr>
+        <w:tabs>
+          <w:tab w:val="num" w:pos="1440"/>
+        </w:tabs>
+        <w:ind w:left="1440" w:hanging="360"/>
+      </w:pPr>
+      <w:rPr>
+        <w:rFonts w:ascii="Courier New" w:hAnsi="Courier New" w:hint="default"/>
+        <w:sz w:val="20"/>
+      </w:rPr>
+    </w:lvl>
+    <w:lvl w:ilvl="2" w:tentative="1">
+      <w:start w:val="1"/>
+      <w:numFmt w:val="bullet"/>
+      <w:lvlText w:val=""/>
+      <w:lvlJc w:val="left"/>
+      <w:pPr>
+        <w:tabs>
+          <w:tab w:val="num" w:pos="2160"/>
+        </w:tabs>
+        <w:ind w:left="2160" w:hanging="360"/>
+      </w:pPr>
+      <w:rPr>
+        <w:rFonts w:ascii="Wingdings" w:hAnsi="Wingdings" w:hint="default"/>
+        <w:sz w:val="20"/>
+      </w:rPr>
+    </w:lvl>
+    <w:lvl w:ilvl="3" w:tentative="1">
+      <w:start w:val="1"/>
+      <w:numFmt w:val="bullet"/>
+      <w:lvlText w:val=""/>
+      <w:lvlJc w:val="left"/>
+      <w:pPr>
+        <w:tabs>
+          <w:tab w:val="num" w:pos="2880"/>
+        </w:tabs>
+        <w:ind w:left="2880" w:hanging="360"/>
+      </w:pPr>
+      <w:rPr>
+        <w:rFonts w:ascii="Wingdings" w:hAnsi="Wingdings" w:hint="default"/>
+        <w:sz w:val="20"/>
+      </w:rPr>
+    </w:lvl>
+    <w:lvl w:ilvl="4" w:tentative="1">
+      <w:start w:val="1"/>
+      <w:numFmt w:val="bullet"/>
+      <w:lvlText w:val=""/>
+      <w:lvlJc w:val="left"/>
+      <w:pPr>
+        <w:tabs>
+          <w:tab w:val="num" w:pos="3600"/>
+        </w:tabs>
+        <w:ind w:left="3600" w:hanging="360"/>
+      </w:pPr>
+      <w:rPr>
+        <w:rFonts w:ascii="Wingdings" w:hAnsi="Wingdings" w:hint="default"/>
+        <w:sz w:val="20"/>
+      </w:rPr>
+    </w:lvl>
+    <w:lvl w:ilvl="5" w:tentative="1">
+      <w:start w:val="1"/>
+      <w:numFmt w:val="bullet"/>
+      <w:lvlText w:val=""/>
+      <w:lvlJc w:val="left"/>
+      <w:pPr>
+        <w:tabs>
+          <w:tab w:val="num" w:pos="4320"/>
+        </w:tabs>
+        <w:ind w:left="4320" w:hanging="360"/>
+      </w:pPr>
+      <w:rPr>
+        <w:rFonts w:ascii="Wingdings" w:hAnsi="Wingdings" w:hint="default"/>
+        <w:sz w:val="20"/>
+      </w:rPr>
+    </w:lvl>
+    <w:lvl w:ilvl="6" w:tentative="1">
+      <w:start w:val="1"/>
+      <w:numFmt w:val="bullet"/>
+      <w:lvlText w:val=""/>
+      <w:lvlJc w:val="left"/>
+      <w:pPr>
+        <w:tabs>
+          <w:tab w:val="num" w:pos="5040"/>
+        </w:tabs>
+        <w:ind w:left="5040" w:hanging="360"/>
+      </w:pPr>
+      <w:rPr>
+        <w:rFonts w:ascii="Wingdings" w:hAnsi="Wingdings" w:hint="default"/>
+        <w:sz w:val="20"/>
+      </w:rPr>
+    </w:lvl>
+    <w:lvl w:ilvl="7" w:tentative="1">
+      <w:start w:val="1"/>
+      <w:numFmt w:val="bullet"/>
+      <w:lvlText w:val=""/>
+      <w:lvlJc w:val="left"/>
+      <w:pPr>
+        <w:tabs>
+          <w:tab w:val="num" w:pos="5760"/>
+        </w:tabs>
+        <w:ind w:left="5760" w:hanging="360"/>
+      </w:pPr>
+      <w:rPr>
+        <w:rFonts w:ascii="Wingdings" w:hAnsi="Wingdings" w:hint="default"/>
+        <w:sz w:val="20"/>
+      </w:rPr>
+    </w:lvl>
+    <w:lvl w:ilvl="8" w:tentative="1">
+      <w:start w:val="1"/>
+      <w:numFmt w:val="bullet"/>
+      <w:lvlText w:val=""/>
+      <w:lvlJc w:val="left"/>
+      <w:pPr>
+        <w:tabs>
+          <w:tab w:val="num" w:pos="6480"/>
+        </w:tabs>
+        <w:ind w:left="6480" w:hanging="360"/>
+      </w:pPr>
+      <w:rPr>
+        <w:rFonts w:ascii="Wingdings" w:hAnsi="Wingdings" w:hint="default"/>
+        <w:sz w:val="20"/>
+      </w:rPr>
+    </w:lvl>
+  </w:abstractNum>
+  <w:abstractNum w:abstractNumId="10" w15:restartNumberingAfterBreak="0">
     <w:nsid w:val="731B10A8"/>
     <w:multiLevelType w:val="hybridMultilevel"/>
     <w:tmpl w:val="3BF8E6B6"/>
@@ -1550,7 +1510,7 @@
     <w:abstractNumId w:val="0"/>
   </w:num>
   <w:num w:numId="6" w16cid:durableId="238490287">
-    <w:abstractNumId w:val="8"/>
+    <w:abstractNumId w:val="10"/>
   </w:num>
   <w:num w:numId="7" w16cid:durableId="1071778494">
     <w:abstractNumId w:val="4"/>
@@ -1560,6 +1520,12 @@
   </w:num>
   <w:num w:numId="9" w16cid:durableId="548693019">
     <w:abstractNumId w:val="2"/>
+  </w:num>
+  <w:num w:numId="10" w16cid:durableId="1283346558">
+    <w:abstractNumId w:val="9"/>
+  </w:num>
+  <w:num w:numId="11" w16cid:durableId="1475293803">
+    <w:abstractNumId w:val="8"/>
   </w:num>
 </w:numbering>
 </file>
@@ -2009,7 +1975,6 @@
   <w:style w:type="character" w:default="1" w:styleId="DefaultParagraphFont">
     <w:name w:val="Default Paragraph Font"/>
     <w:uiPriority w:val="1"/>
-    <w:semiHidden/>
     <w:unhideWhenUsed/>
   </w:style>
   <w:style w:type="table" w:default="1" w:styleId="TableNormal">

</xml_diff>

<commit_message>
updates clean data to include notes and action items after converstaion with Casey
</commit_message>
<xml_diff>
--- a/data-raw/metadata/methods.docx
+++ b/data-raw/metadata/methods.docx
@@ -31,16 +31,7 @@
       </w:r>
       <w:proofErr w:type="gramEnd"/>
       <w:r>
-        <w:t xml:space="preserve"> are done in the upstream direction. Divers use plastic slates to mark observations of fish. Groups of similar sized fish that are observed in a 1 m</w:t>
-      </w:r>
-      <w:r>
-        <w:rPr>
-          <w:vertAlign w:val="superscript"/>
-        </w:rPr>
-        <w:t>2</w:t>
-      </w:r>
-      <w:r>
-        <w:t xml:space="preserve"> or less area are treated as a single observation. Effort at each site recorded in terms of time sampled, area covered, number of divers.</w:t>
+        <w:t xml:space="preserve"> are done in the upstream direction. Divers use plastic slates to mark observations of fish. Effort at each site recorded in terms of time sampled, area covered, number of divers.</w:t>
       </w:r>
     </w:p>
     <w:p>
@@ -49,134 +40,77 @@
           <w:rFonts w:ascii="Calibri" w:hAnsi="Calibri" w:cs="Calibri"/>
         </w:rPr>
       </w:pPr>
-    </w:p>
-    <w:p>
-      <w:pPr>
-        <w:rPr>
-          <w:rFonts w:asciiTheme="majorHAnsi" w:eastAsia="Calibri" w:hAnsiTheme="majorHAnsi" w:cstheme="majorBidi"/>
-          <w:color w:val="2F5496" w:themeColor="accent1" w:themeShade="BF"/>
-          <w:sz w:val="26"/>
-          <w:szCs w:val="26"/>
-        </w:rPr>
-      </w:pPr>
-      <w:r>
-        <w:rPr>
-          <w:rFonts w:asciiTheme="majorHAnsi" w:eastAsia="Calibri" w:hAnsiTheme="majorHAnsi" w:cstheme="majorBidi"/>
-          <w:color w:val="2F5496" w:themeColor="accent1" w:themeShade="BF"/>
-          <w:sz w:val="26"/>
-          <w:szCs w:val="26"/>
-        </w:rPr>
-        <w:t>Attributes collected</w:t>
-      </w:r>
-    </w:p>
-    <w:p>
-      <w:pPr>
-        <w:pStyle w:val="ListParagraph"/>
-        <w:numPr>
-          <w:ilvl w:val="0"/>
-          <w:numId w:val="11"/>
-        </w:numPr>
-      </w:pPr>
-      <w:r>
-        <w:t>Species</w:t>
-      </w:r>
-    </w:p>
-    <w:p>
-      <w:pPr>
-        <w:pStyle w:val="ListParagraph"/>
-        <w:numPr>
-          <w:ilvl w:val="0"/>
-          <w:numId w:val="9"/>
-        </w:numPr>
-      </w:pPr>
-      <w:r>
-        <w:t>Number of fish of a given size</w:t>
-      </w:r>
-      <w:r>
-        <w:t xml:space="preserve">: </w:t>
-      </w:r>
-      <w:r>
-        <w:t xml:space="preserve">Groups of similar sized fish that were observed in a 1 m2 or less area </w:t>
-      </w:r>
-      <w:proofErr w:type="gramStart"/>
-      <w:r>
-        <w:t>are</w:t>
-      </w:r>
-      <w:proofErr w:type="gramEnd"/>
-      <w:r>
-        <w:t xml:space="preserve"> treated as a single observation.</w:t>
-      </w:r>
-    </w:p>
-    <w:p>
-      <w:pPr>
-        <w:pStyle w:val="ListParagraph"/>
-        <w:numPr>
-          <w:ilvl w:val="0"/>
-          <w:numId w:val="11"/>
-        </w:numPr>
-      </w:pPr>
-      <w:r>
-        <w:t>Substrate type</w:t>
-      </w:r>
-      <w:r>
-        <w:t xml:space="preserve">: Presence of every type of substrate is recorded. </w:t>
-      </w:r>
-    </w:p>
-    <w:p>
-      <w:pPr>
-        <w:pStyle w:val="ListParagraph"/>
-        <w:numPr>
-          <w:ilvl w:val="0"/>
-          <w:numId w:val="11"/>
-        </w:numPr>
-      </w:pPr>
-      <w:r>
-        <w:t>Cover</w:t>
-      </w:r>
-      <w:r>
-        <w:t xml:space="preserve">: </w:t>
-      </w:r>
-      <w:r>
-        <w:t xml:space="preserve">Presence of every type of </w:t>
-      </w:r>
-      <w:r>
-        <w:t>cover</w:t>
-      </w:r>
-      <w:r>
-        <w:t xml:space="preserve"> is recorded.</w:t>
-      </w:r>
-    </w:p>
-    <w:p>
-      <w:pPr>
-        <w:pStyle w:val="ListParagraph"/>
-        <w:numPr>
-          <w:ilvl w:val="0"/>
-          <w:numId w:val="11"/>
-        </w:numPr>
-      </w:pPr>
-      <w:r>
-        <w:t>Habitat type</w:t>
-      </w:r>
-    </w:p>
-    <w:p>
-      <w:pPr>
-        <w:pStyle w:val="ListParagraph"/>
-        <w:numPr>
-          <w:ilvl w:val="0"/>
-          <w:numId w:val="11"/>
-        </w:numPr>
-      </w:pPr>
-      <w:r>
-        <w:t>Approximate fork length in mm</w:t>
-      </w:r>
-      <w:r>
-        <w:t xml:space="preserve">: </w:t>
-      </w:r>
-      <w:r>
-        <w:rPr>
-          <w:rFonts w:ascii="Calibri" w:hAnsi="Calibri" w:cs="Calibri"/>
-        </w:rPr>
-        <w:t>F</w:t>
+      <w:r>
+        <w:t>Attributes collected include: s</w:t>
+      </w:r>
+      <w:r>
+        <w:t>pecies</w:t>
+      </w:r>
+      <w:r>
+        <w:t xml:space="preserve">, </w:t>
+      </w:r>
+      <w:r>
+        <w:t>n</w:t>
+      </w:r>
+      <w:r>
+        <w:t>umber of fish of a given size</w:t>
+      </w:r>
+      <w:r>
+        <w:t xml:space="preserve"> - </w:t>
+      </w:r>
+      <w:r>
+        <w:t>g</w:t>
+      </w:r>
+      <w:r>
+        <w:t xml:space="preserve">roups of similar sized fish that were observed in a 1 </w:t>
+      </w:r>
+      <w:r>
+        <w:t>square meter</w:t>
+      </w:r>
+      <w:r>
+        <w:t xml:space="preserve"> or less are treated as a single observation</w:t>
+      </w:r>
+      <w:r>
+        <w:t>, s</w:t>
+      </w:r>
+      <w:r>
+        <w:t>ubstrate type</w:t>
+      </w:r>
+      <w:r>
+        <w:t xml:space="preserve"> - </w:t>
+      </w:r>
+      <w:r>
+        <w:t>pr</w:t>
+      </w:r>
+      <w:r>
+        <w:t>esence of every type of substrate is recorded</w:t>
+      </w:r>
+      <w:r>
+        <w:t>,  c</w:t>
+      </w:r>
+      <w:r>
+        <w:t>over</w:t>
+      </w:r>
+      <w:r>
+        <w:t xml:space="preserve"> - p</w:t>
+      </w:r>
+      <w:r>
+        <w:t>resence of every type of cover is recorded</w:t>
+      </w:r>
+      <w:r>
+        <w:t>, h</w:t>
+      </w:r>
+      <w:r>
+        <w:t>abitat type</w:t>
+      </w:r>
+      <w:r>
+        <w:t>, a</w:t>
+      </w:r>
+      <w:r>
+        <w:t>pproximate fork length in mm</w:t>
+      </w:r>
+      <w:r>
+        <w:t xml:space="preserve"> - f</w:t>
       </w:r>
       <w:r>
         <w:rPr>
@@ -203,6 +137,14 @@
         <w:t>The accuracy of size estimates is enhanced by comparing observed fish to nearby objects. These objects are then measured using the scale mounted on plastic writing slates.</w:t>
       </w:r>
     </w:p>
+    <w:p>
+      <w:pPr>
+        <w:rPr>
+          <w:rFonts w:ascii="Calibri" w:hAnsi="Calibri" w:cs="Calibri"/>
+        </w:rPr>
+      </w:pPr>
+    </w:p>
+    <w:p/>
     <w:sectPr>
       <w:pgSz w:w="12240" w:h="15840"/>
       <w:pgMar w:top="1440" w:right="1440" w:bottom="1440" w:left="1440" w:header="720" w:footer="720" w:gutter="0"/>
@@ -1975,6 +1917,7 @@
   <w:style w:type="character" w:default="1" w:styleId="DefaultParagraphFont">
     <w:name w:val="Default Paragraph Font"/>
     <w:uiPriority w:val="1"/>
+    <w:semiHidden/>
     <w:unhideWhenUsed/>
   </w:style>
   <w:style w:type="table" w:default="1" w:styleId="TableNormal">

</xml_diff>

<commit_message>
adds info to methods
</commit_message>
<xml_diff>
--- a/data-raw/metadata/methods.docx
+++ b/data-raw/metadata/methods.docx
@@ -23,7 +23,25 @@
     </w:p>
     <w:p>
       <w:r>
-        <w:t xml:space="preserve">Distribution and habitat use snorkel surveys are conducted each year between May and August at 20 sampling sites along the Feather River (12 in the Low Flow Channel and 8 in the High Flow Channel). Three to size divers are distributed along three transects (left side of river, right side of river, center of river). The center transect is typically done in the downstream direction because currents are too strong to swim upstream whereas the other transects along </w:t>
+        <w:t xml:space="preserve">Distribution and habitat use snorkel surveys are conducted each year between </w:t>
+      </w:r>
+      <w:r>
+        <w:t>January</w:t>
+      </w:r>
+      <w:r>
+        <w:t xml:space="preserve"> and </w:t>
+      </w:r>
+      <w:r>
+        <w:t>September</w:t>
+      </w:r>
+      <w:r>
+        <w:t xml:space="preserve"> at 20 sampling sites along the Feather River (12 in the Low Flow Channel and 8 in the High Flow Channel). Three to si</w:t>
+      </w:r>
+      <w:r>
+        <w:t>x</w:t>
+      </w:r>
+      <w:r>
+        <w:t xml:space="preserve"> divers are distributed along three transects (left side of river, right side of river, center of river). The center transect is typically done in the downstream direction because currents are too strong to swim upstream whereas the other transects along </w:t>
       </w:r>
       <w:proofErr w:type="gramStart"/>
       <w:r>

</xml_diff>

<commit_message>
deletes todos, revises methods
</commit_message>
<xml_diff>
--- a/data-raw/metadata/methods.docx
+++ b/data-raw/metadata/methods.docx
@@ -41,21 +41,14 @@
         <w:t>x</w:t>
       </w:r>
       <w:r>
-        <w:t xml:space="preserve"> divers are distributed along three transects (left side of river, right side of river, center of river). The center transect is typically done in the downstream direction because currents are too strong to swim upstream whereas the other transects along </w:t>
-      </w:r>
-      <w:proofErr w:type="gramStart"/>
-      <w:r>
-        <w:t>river banks</w:t>
-      </w:r>
-      <w:proofErr w:type="gramEnd"/>
-      <w:r>
-        <w:t xml:space="preserve"> are done in the upstream direction. Divers use plastic slates to mark observations of fish. Effort at each site recorded in terms of time sampled, area covered, number of divers.</w:t>
+        <w:t xml:space="preserve"> divers are distributed along three transects (left side of river, right side of river, center of river). The center transect is typically done in the downstream direction because currents are too strong to swim upstream whereas the other transects along river banks are done in the upstream direction. Divers use plastic slates to mark observations of fish. Effort at each site recorded in terms of time sampled, area covered, number of divers.</w:t>
       </w:r>
     </w:p>
     <w:p>
       <w:pPr>
+        <w:spacing w:after="0"/>
         <w:rPr>
-          <w:rFonts w:ascii="Calibri" w:hAnsi="Calibri" w:cs="Calibri"/>
+          <w:rFonts w:cstheme="minorHAnsi"/>
         </w:rPr>
       </w:pPr>
       <w:r>
@@ -152,7 +145,37 @@
         <w:rPr>
           <w:rFonts w:ascii="Calibri" w:hAnsi="Calibri" w:cs="Calibri"/>
         </w:rPr>
-        <w:t>The accuracy of size estimates is enhanced by comparing observed fish to nearby objects. These objects are then measured using the scale mounted on plastic writing slates.</w:t>
+        <w:t>The accuracy of size estimates is enhanced by comparing observed fish to nearby objects</w:t>
+      </w:r>
+      <w:r>
+        <w:rPr>
+          <w:rFonts w:ascii="Calibri" w:hAnsi="Calibri" w:cs="Calibri"/>
+        </w:rPr>
+        <w:t xml:space="preserve"> whose dimensions are measured using the scales mounted on plastic writing slates</w:t>
+      </w:r>
+      <w:r>
+        <w:rPr>
+          <w:rFonts w:cstheme="minorHAnsi"/>
+        </w:rPr>
+        <w:t xml:space="preserve">. </w:t>
+      </w:r>
+      <w:r>
+        <w:rPr>
+          <w:rFonts w:cstheme="minorHAnsi"/>
+        </w:rPr>
+        <w:t>At each site, snorkeling units were identified by aerial maps</w:t>
+      </w:r>
+      <w:r>
+        <w:rPr>
+          <w:rFonts w:cstheme="minorHAnsi"/>
+        </w:rPr>
+        <w:t xml:space="preserve"> </w:t>
+      </w:r>
+      <w:r>
+        <w:rPr>
+          <w:rFonts w:cstheme="minorHAnsi"/>
+        </w:rPr>
+        <w:t>and transects were assigned to each snorkeler.</w:t>
       </w:r>
     </w:p>
     <w:p>

</xml_diff>

<commit_message>
few edits to methods
</commit_message>
<xml_diff>
--- a/data-raw/metadata/methods.docx
+++ b/data-raw/metadata/methods.docx
@@ -190,7 +190,7 @@
           <w:color w:val="000000"/>
           <w:shd w:val="clear" w:color="auto" w:fill="FFFFFF"/>
         </w:rPr>
-        <w:t>.</w:t>
+        <w:t xml:space="preserve"> (</w:t>
       </w:r>
       <w:r>
         <w:rPr>
@@ -199,136 +199,151 @@
           <w:color w:val="000000"/>
           <w:shd w:val="clear" w:color="auto" w:fill="FFFFFF"/>
         </w:rPr>
-        <w:t xml:space="preserve"> </w:t>
+        <w:t xml:space="preserve">Level 1: </w:t>
+      </w:r>
+      <w:r>
+        <w:rPr>
+          <w:rStyle w:val="normaltextrun"/>
+          <w:rFonts w:ascii="Calibri" w:hAnsi="Calibri" w:cs="Calibri"/>
+          <w:color w:val="000000"/>
+          <w:shd w:val="clear" w:color="auto" w:fill="FFFFFF"/>
+        </w:rPr>
+        <w:t>Section</w:t>
+      </w:r>
+      <w:r>
+        <w:rPr>
+          <w:rStyle w:val="normaltextrun"/>
+          <w:rFonts w:ascii="Calibri" w:hAnsi="Calibri" w:cs="Calibri"/>
+          <w:color w:val="000000"/>
+          <w:shd w:val="clear" w:color="auto" w:fill="FFFFFF"/>
+        </w:rPr>
+        <w:t xml:space="preserve">, </w:t>
+      </w:r>
+      <w:r>
+        <w:rPr>
+          <w:rStyle w:val="normaltextrun"/>
+          <w:rFonts w:ascii="Calibri" w:hAnsi="Calibri" w:cs="Calibri"/>
+          <w:color w:val="000000"/>
+          <w:shd w:val="clear" w:color="auto" w:fill="FFFFFF"/>
+        </w:rPr>
+        <w:t xml:space="preserve">Level 2: </w:t>
+      </w:r>
+      <w:r>
+        <w:rPr>
+          <w:rStyle w:val="normaltextrun"/>
+          <w:rFonts w:ascii="Calibri" w:hAnsi="Calibri" w:cs="Calibri"/>
+          <w:color w:val="000000"/>
+          <w:shd w:val="clear" w:color="auto" w:fill="FFFFFF"/>
+        </w:rPr>
+        <w:t>Unit</w:t>
+      </w:r>
+      <w:r>
+        <w:rPr>
+          <w:rStyle w:val="normaltextrun"/>
+          <w:rFonts w:ascii="Calibri" w:hAnsi="Calibri" w:cs="Calibri"/>
+          <w:color w:val="000000"/>
+          <w:shd w:val="clear" w:color="auto" w:fill="FFFFFF"/>
+        </w:rPr>
+        <w:t>).</w:t>
       </w:r>
     </w:p>
     <w:p>
       <w:pPr>
         <w:spacing w:after="0"/>
         <w:rPr>
-          <w:rStyle w:val="normaltextrun"/>
-          <w:rFonts w:cstheme="minorHAnsi"/>
+          <w:rFonts w:ascii="Calibri" w:hAnsi="Calibri" w:cs="Calibri"/>
+          <w:color w:val="000000"/>
+          <w:shd w:val="clear" w:color="auto" w:fill="FFFFFF"/>
         </w:rPr>
       </w:pPr>
     </w:p>
     <w:p>
       <w:pPr>
-        <w:rPr>
-          <w:rStyle w:val="normaltextrun"/>
-          <w:rFonts w:ascii="Calibri" w:hAnsi="Calibri" w:cs="Calibri"/>
-          <w:color w:val="000000"/>
-          <w:shd w:val="clear" w:color="auto" w:fill="FFFFFF"/>
-        </w:rPr>
-      </w:pPr>
-      <w:r>
-        <w:rPr>
-          <w:rStyle w:val="normaltextrun"/>
-          <w:rFonts w:ascii="Calibri" w:hAnsi="Calibri" w:cs="Calibri"/>
-          <w:color w:val="000000"/>
-          <w:shd w:val="clear" w:color="auto" w:fill="FFFFFF"/>
-        </w:rPr>
-        <w:t xml:space="preserve">Level 1: </w:t>
-      </w:r>
-      <w:r>
-        <w:rPr>
-          <w:rStyle w:val="normaltextrun"/>
-          <w:rFonts w:ascii="Calibri" w:hAnsi="Calibri" w:cs="Calibri"/>
-          <w:color w:val="000000"/>
-          <w:shd w:val="clear" w:color="auto" w:fill="FFFFFF"/>
-        </w:rPr>
-        <w:t>Section</w:t>
+        <w:spacing w:after="0"/>
+      </w:pPr>
+      <w:r>
+        <w:t xml:space="preserve">Two </w:t>
+      </w:r>
+      <w:r>
+        <w:t>types</w:t>
+      </w:r>
+      <w:r>
+        <w:t xml:space="preserve"> of </w:t>
+      </w:r>
+      <w:r>
+        <w:t>s</w:t>
+      </w:r>
+      <w:r>
+        <w:t>norkel</w:t>
+      </w:r>
+      <w:r>
+        <w:t xml:space="preserve"> surveys </w:t>
+      </w:r>
+      <w:r>
+        <w:t>were</w:t>
+      </w:r>
+      <w:r>
+        <w:t xml:space="preserve"> conducted over the period of record</w:t>
+      </w:r>
+      <w:r>
+        <w:t>, comprehensive and section-based surveys</w:t>
+      </w:r>
+      <w:r>
+        <w:t xml:space="preserve">. From 1999 </w:t>
+      </w:r>
+      <w:r>
+        <w:t>through</w:t>
+      </w:r>
+      <w:r>
+        <w:t xml:space="preserve"> 2001 comprehensive surveys were conducted in addition to the section-based surveys. The comprehensive surveys were designed to cover a large extent of the lower Feather River</w:t>
+      </w:r>
+      <w:r>
+        <w:t xml:space="preserve"> in a relatively short amount of time</w:t>
+      </w:r>
+      <w:r>
+        <w:t xml:space="preserve">. These early comprehensive surveys were </w:t>
+      </w:r>
+      <w:r>
+        <w:t xml:space="preserve">generally </w:t>
+      </w:r>
+      <w:r>
+        <w:t xml:space="preserve">conducted from the Fish Barrier Dam in downtown Oroville, downstream to the confluence with </w:t>
+      </w:r>
+      <w:proofErr w:type="spellStart"/>
+      <w:r>
+        <w:t>Honcut</w:t>
+      </w:r>
+      <w:proofErr w:type="spellEnd"/>
+      <w:r>
+        <w:t xml:space="preserve"> Creek. The data collected during the comprehensive surveys was limited</w:t>
+      </w:r>
+      <w:r>
+        <w:t xml:space="preserve"> to the </w:t>
+      </w:r>
+      <w:r>
+        <w:t xml:space="preserve">number </w:t>
+      </w:r>
+      <w:r>
+        <w:t>and size of the different</w:t>
+      </w:r>
+      <w:r>
+        <w:t xml:space="preserve"> species </w:t>
+      </w:r>
+      <w:r>
+        <w:t xml:space="preserve">observed in each unit. The section-based surveys were conducted concurrently with the comprehensive surveys from 1999 through 2001 and were continued after the comprehensive surveys ended. </w:t>
       </w:r>
     </w:p>
     <w:p>
       <w:pPr>
-        <w:rPr>
-          <w:rFonts w:ascii="Calibri" w:hAnsi="Calibri" w:cs="Calibri"/>
-          <w:color w:val="000000"/>
-          <w:shd w:val="clear" w:color="auto" w:fill="FFFFFF"/>
-        </w:rPr>
-      </w:pPr>
-      <w:r>
-        <w:rPr>
-          <w:rStyle w:val="normaltextrun"/>
-          <w:rFonts w:ascii="Calibri" w:hAnsi="Calibri" w:cs="Calibri"/>
-          <w:color w:val="000000"/>
-          <w:shd w:val="clear" w:color="auto" w:fill="FFFFFF"/>
-        </w:rPr>
-        <w:t xml:space="preserve">Level 2: </w:t>
-      </w:r>
-      <w:r>
-        <w:rPr>
-          <w:rStyle w:val="normaltextrun"/>
-          <w:rFonts w:ascii="Calibri" w:hAnsi="Calibri" w:cs="Calibri"/>
-          <w:color w:val="000000"/>
-          <w:shd w:val="clear" w:color="auto" w:fill="FFFFFF"/>
-        </w:rPr>
-        <w:t>Unit</w:t>
-      </w:r>
+        <w:spacing w:after="0"/>
+      </w:pPr>
     </w:p>
     <w:p>
-      <w:r>
-        <w:t xml:space="preserve">Two </w:t>
-      </w:r>
-      <w:r>
-        <w:t>types</w:t>
-      </w:r>
-      <w:r>
-        <w:t xml:space="preserve"> of </w:t>
-      </w:r>
-      <w:r>
-        <w:t>s</w:t>
-      </w:r>
-      <w:r>
-        <w:t>norkel</w:t>
-      </w:r>
-      <w:r>
-        <w:t xml:space="preserve"> surveys </w:t>
-      </w:r>
-      <w:r>
-        <w:t>were</w:t>
-      </w:r>
-      <w:r>
-        <w:t xml:space="preserve"> conducted over the period of record</w:t>
-      </w:r>
-      <w:r>
-        <w:t>, comprehensive and section-based surveys</w:t>
-      </w:r>
-      <w:r>
-        <w:t xml:space="preserve">. From 1999 </w:t>
-      </w:r>
-      <w:r>
-        <w:t>through</w:t>
-      </w:r>
-      <w:r>
-        <w:t xml:space="preserve"> 2001 comprehensive surveys were conducted in addition to the section-based surveys. The comprehensive surveys were designed to cover a large extent of the lower Feather River</w:t>
-      </w:r>
-      <w:r>
-        <w:t xml:space="preserve"> in a relatively short amount of time</w:t>
-      </w:r>
-      <w:r>
-        <w:t xml:space="preserve">. These early comprehensive surveys were </w:t>
-      </w:r>
-      <w:r>
-        <w:t xml:space="preserve">generally </w:t>
-      </w:r>
-      <w:r>
-        <w:t>conducted from the Fish Barrier Dam in downtown Oroville, downstream to the confluence with Honcut Creek. The data collected during the comprehensive surveys was limited</w:t>
-      </w:r>
-      <w:r>
-        <w:t xml:space="preserve"> to the </w:t>
-      </w:r>
-      <w:r>
-        <w:t xml:space="preserve">number </w:t>
-      </w:r>
-      <w:r>
-        <w:t>and size of the different</w:t>
-      </w:r>
-      <w:r>
-        <w:t xml:space="preserve"> species </w:t>
-      </w:r>
-      <w:r>
-        <w:t>observed in each unit. The section-based surveys were conducted concurrently with the comprehensive surveys from 1999 through 2001 and were continued after the comprehensive surveys ended. The section-based surveys are</w:t>
+      <w:pPr>
+        <w:spacing w:after="0"/>
+      </w:pPr>
+      <w:r>
+        <w:t>The section-based surveys are</w:t>
       </w:r>
       <w:r>
         <w:t xml:space="preserve"> conducted each year between </w:t>
@@ -421,52 +436,7 @@
     <w:p>
       <w:pPr>
         <w:spacing w:after="0"/>
-        <w:rPr>
-          <w:rFonts w:cstheme="minorHAnsi"/>
-        </w:rPr>
-      </w:pPr>
-      <w:r>
-        <w:t>Attributes collected include species, number of fish of a given size (groups of similar sized fish that were observed in a 1 square meter or less</w:t>
-      </w:r>
-      <w:r>
-        <w:t xml:space="preserve">, or are occupying </w:t>
-      </w:r>
-      <w:r>
-        <w:t>similar habitat</w:t>
-      </w:r>
-      <w:r>
-        <w:t xml:space="preserve"> are treated as a single observation), substrate type (presence of every type of substrate is recorded),  cover (presence of every type of cover is recorded), habitat type, approximate fork length (f</w:t>
-      </w:r>
-      <w:r>
-        <w:rPr>
-          <w:rFonts w:ascii="Calibri" w:hAnsi="Calibri" w:cs="Calibri"/>
-        </w:rPr>
-        <w:t>ish identification and size estimation are calibrated by training divers with tethered fishing lures in a controlled setting</w:t>
-      </w:r>
-      <w:r>
-        <w:rPr>
-          <w:rFonts w:ascii="Calibri" w:hAnsi="Calibri" w:cs="Calibri"/>
-        </w:rPr>
-        <w:t>)</w:t>
-      </w:r>
-      <w:r>
-        <w:rPr>
-          <w:rFonts w:ascii="Calibri" w:hAnsi="Calibri" w:cs="Calibri"/>
-        </w:rPr>
-        <w:t>. The accuracy of size estimates is enhanced by comparing observed fish to nearby objects</w:t>
-      </w:r>
-      <w:r>
-        <w:rPr>
-          <w:rFonts w:ascii="Calibri" w:hAnsi="Calibri" w:cs="Calibri"/>
-        </w:rPr>
-        <w:t xml:space="preserve"> whose dimensions are measured using the scales mounted on plastic writing slates</w:t>
-      </w:r>
-      <w:r>
-        <w:rPr>
-          <w:rFonts w:cstheme="minorHAnsi"/>
-        </w:rPr>
-        <w:t xml:space="preserve">. </w:t>
-      </w:r>
+      </w:pPr>
     </w:p>
     <w:p>
       <w:pPr>
@@ -475,9 +445,59 @@
           <w:rFonts w:cstheme="minorHAnsi"/>
         </w:rPr>
       </w:pPr>
+      <w:r>
+        <w:t>Attributes collected include species, number of fish of a given size (groups of similar sized fish that were observed in a 1 square meter or less</w:t>
+      </w:r>
+      <w:r>
+        <w:t xml:space="preserve">, or are occupying </w:t>
+      </w:r>
+      <w:r>
+        <w:t>similar habitat</w:t>
+      </w:r>
+      <w:r>
+        <w:t xml:space="preserve"> are treated as a single observation), substrate type (presence of every type of substrate is recorded),  cover (presence of every type of cover is recorded), habitat type, approximate fork length (f</w:t>
+      </w:r>
+      <w:r>
+        <w:rPr>
+          <w:rFonts w:ascii="Calibri" w:hAnsi="Calibri" w:cs="Calibri"/>
+        </w:rPr>
+        <w:t>ish identification and size estimation are calibrated by training divers with tethered fishing lures in a controlled setting</w:t>
+      </w:r>
+      <w:r>
+        <w:rPr>
+          <w:rFonts w:ascii="Calibri" w:hAnsi="Calibri" w:cs="Calibri"/>
+        </w:rPr>
+        <w:t>)</w:t>
+      </w:r>
+      <w:r>
+        <w:rPr>
+          <w:rFonts w:ascii="Calibri" w:hAnsi="Calibri" w:cs="Calibri"/>
+        </w:rPr>
+        <w:t>. The accuracy of size estimates is enhanced by comparing observed fish to nearby objects</w:t>
+      </w:r>
+      <w:r>
+        <w:rPr>
+          <w:rFonts w:ascii="Calibri" w:hAnsi="Calibri" w:cs="Calibri"/>
+        </w:rPr>
+        <w:t xml:space="preserve"> whose dimensions are measured using the scales mounted on plastic writing slates</w:t>
+      </w:r>
+      <w:r>
+        <w:rPr>
+          <w:rFonts w:cstheme="minorHAnsi"/>
+        </w:rPr>
+        <w:t xml:space="preserve">. </w:t>
+      </w:r>
     </w:p>
     <w:p>
       <w:pPr>
+        <w:spacing w:after="0"/>
+        <w:rPr>
+          <w:rFonts w:cstheme="minorHAnsi"/>
+        </w:rPr>
+      </w:pPr>
+    </w:p>
+    <w:p>
+      <w:pPr>
         <w:rPr>
           <w:b/>
           <w:bCs/>
@@ -499,46 +519,35 @@
     <w:p>
       <w:r>
         <w:lastRenderedPageBreak/>
-        <w:t>This study relies on river miles for spatial information and the majority of observations can be associated with a river mile. Specific coordinates were not recorded for survey sections and units, though in an effort to add more spatial information to the dataset coordinates were included where feasible and may be iteratively improved.</w:t>
-      </w:r>
-      <w:r>
-        <w:t xml:space="preserve"> </w:t>
-      </w:r>
-      <w:r>
-        <w:t xml:space="preserve">In order, </w:t>
-      </w:r>
-      <w:r>
-        <w:t xml:space="preserve">to associate </w:t>
-      </w:r>
-      <w:r>
-        <w:t xml:space="preserve">coordinates </w:t>
-      </w:r>
-      <w:r>
-        <w:t>with</w:t>
-      </w:r>
-      <w:r>
-        <w:t xml:space="preserve"> survey sections we relied on </w:t>
-      </w:r>
-      <w:r>
-        <w:t>section names</w:t>
+        <w:t xml:space="preserve">This study relies on river miles for spatial information and </w:t>
+      </w:r>
+      <w:proofErr w:type="gramStart"/>
+      <w:r>
+        <w:t>the majority of</w:t>
+      </w:r>
+      <w:proofErr w:type="gramEnd"/>
+      <w:r>
+        <w:t xml:space="preserve"> observations can be associated with a river mile. Specific coordinates were not recorded for survey sections and units</w:t>
       </w:r>
       <w:r>
         <w:t xml:space="preserve">. </w:t>
       </w:r>
       <w:r>
-        <w:t>Section</w:t>
-      </w:r>
-      <w:r>
-        <w:t xml:space="preserve"> names were not standardized and were cleaned to group all </w:t>
-      </w:r>
-      <w:r>
-        <w:t xml:space="preserve">sections </w:t>
-      </w:r>
-      <w:r>
-        <w:t xml:space="preserve">with common names. </w:t>
-      </w:r>
-      <w:r>
-        <w:t xml:space="preserve">DWR maintains a mapbook of the coordinates for frequently surveyed sites and these coordinates were associated with the dataset by section name. </w:t>
+        <w:t xml:space="preserve">DWR maintains a </w:t>
+      </w:r>
+      <w:proofErr w:type="spellStart"/>
+      <w:r>
+        <w:t>mapbook</w:t>
+      </w:r>
+      <w:proofErr w:type="spellEnd"/>
+      <w:r>
+        <w:t xml:space="preserve"> of the coordinates </w:t>
+      </w:r>
+      <w:r>
+        <w:t>for all survey units which was digitized and included in this data package. The coordinates represent the centroid of the unit</w:t>
+      </w:r>
+      <w:r>
+        <w:t xml:space="preserve"> and shapefiles can be found in the attachments.</w:t>
       </w:r>
     </w:p>
     <w:p>
@@ -576,20 +585,12 @@
           <w:bCs/>
         </w:rPr>
       </w:pPr>
-      <w:commentRangeStart w:id="0"/>
       <w:r>
         <w:rPr>
           <w:b/>
           <w:bCs/>
         </w:rPr>
         <w:t>Attachments</w:t>
-      </w:r>
-      <w:commentRangeEnd w:id="0"/>
-      <w:r>
-        <w:rPr>
-          <w:rStyle w:val="CommentReference"/>
-        </w:rPr>
-        <w:commentReference w:id="0"/>
       </w:r>
     </w:p>
     <w:p/>
@@ -601,46 +602,6 @@
     </w:sectPr>
   </w:body>
 </w:document>
-</file>
-
-<file path=word/comments.xml><?xml version="1.0" encoding="utf-8"?>
-<w:comments xmlns:wpc="http://schemas.microsoft.com/office/word/2010/wordprocessingCanvas" xmlns:cx="http://schemas.microsoft.com/office/drawing/2014/chartex" xmlns:cx1="http://schemas.microsoft.com/office/drawing/2015/9/8/chartex" xmlns:cx2="http://schemas.microsoft.com/office/drawing/2015/10/21/chartex" xmlns:cx3="http://schemas.microsoft.com/office/drawing/2016/5/9/chartex" xmlns:cx4="http://schemas.microsoft.com/office/drawing/2016/5/10/chartex" xmlns:cx5="http://schemas.microsoft.com/office/drawing/2016/5/11/chartex" xmlns:cx6="http://schemas.microsoft.com/office/drawing/2016/5/12/chartex" xmlns:cx7="http://schemas.microsoft.com/office/drawing/2016/5/13/chartex" xmlns:cx8="http://schemas.microsoft.com/office/drawing/2016/5/14/chartex" xmlns:mc="http://schemas.openxmlformats.org/markup-compatibility/2006" xmlns:aink="http://schemas.microsoft.com/office/drawing/2016/ink" xmlns:am3d="http://schemas.microsoft.com/office/drawing/2017/model3d" xmlns:o="urn:schemas-microsoft-com:office:office" xmlns:oel="http://schemas.microsoft.com/office/2019/extlst" xmlns:r="http://schemas.openxmlformats.org/officeDocument/2006/relationships" xmlns:m="http://schemas.openxmlformats.org/officeDocument/2006/math" xmlns:v="urn:schemas-microsoft-com:vml" xmlns:wp14="http://schemas.microsoft.com/office/word/2010/wordprocessingDrawing" xmlns:wp="http://schemas.openxmlformats.org/drawingml/2006/wordprocessingDrawing" xmlns:w10="urn:schemas-microsoft-com:office:word" xmlns:w="http://schemas.openxmlformats.org/wordprocessingml/2006/main" xmlns:w14="http://schemas.microsoft.com/office/word/2010/wordml" xmlns:w15="http://schemas.microsoft.com/office/word/2012/wordml" xmlns:w16cex="http://schemas.microsoft.com/office/word/2018/wordml/cex" xmlns:w16cid="http://schemas.microsoft.com/office/word/2016/wordml/cid" xmlns:w16="http://schemas.microsoft.com/office/word/2018/wordml" xmlns:w16du="http://schemas.microsoft.com/office/word/2023/wordml/word16du" xmlns:w16sdtdh="http://schemas.microsoft.com/office/word/2020/wordml/sdtdatahash" xmlns:w16se="http://schemas.microsoft.com/office/word/2015/wordml/symex" xmlns:wpg="http://schemas.microsoft.com/office/word/2010/wordprocessingGroup" xmlns:wpi="http://schemas.microsoft.com/office/word/2010/wordprocessingInk" xmlns:wne="http://schemas.microsoft.com/office/word/2006/wordml" xmlns:wps="http://schemas.microsoft.com/office/word/2010/wordprocessingShape" mc:Ignorable="w14 w15 w16se w16cid w16 w16cex w16sdtdh w16du wp14">
-  <w:comment w:id="0" w:author="Ashley Vizek" w:date="2024-06-18T15:27:00Z" w:initials="AV">
-    <w:p>
-      <w:r>
-        <w:rPr>
-          <w:rStyle w:val="CommentReference"/>
-        </w:rPr>
-        <w:annotationRef/>
-      </w:r>
-      <w:r>
-        <w:rPr>
-          <w:sz w:val="20"/>
-          <w:szCs w:val="20"/>
-        </w:rPr>
-        <w:t>Flagging that it might be good to attach the report published on this data</w:t>
-      </w:r>
-    </w:p>
-  </w:comment>
-</w:comments>
-</file>
-
-<file path=word/commentsExtended.xml><?xml version="1.0" encoding="utf-8"?>
-<w15:commentsEx xmlns:wpc="http://schemas.microsoft.com/office/word/2010/wordprocessingCanvas" xmlns:cx="http://schemas.microsoft.com/office/drawing/2014/chartex" xmlns:cx1="http://schemas.microsoft.com/office/drawing/2015/9/8/chartex" xmlns:cx2="http://schemas.microsoft.com/office/drawing/2015/10/21/chartex" xmlns:cx3="http://schemas.microsoft.com/office/drawing/2016/5/9/chartex" xmlns:cx4="http://schemas.microsoft.com/office/drawing/2016/5/10/chartex" xmlns:cx5="http://schemas.microsoft.com/office/drawing/2016/5/11/chartex" xmlns:cx6="http://schemas.microsoft.com/office/drawing/2016/5/12/chartex" xmlns:cx7="http://schemas.microsoft.com/office/drawing/2016/5/13/chartex" xmlns:cx8="http://schemas.microsoft.com/office/drawing/2016/5/14/chartex" xmlns:mc="http://schemas.openxmlformats.org/markup-compatibility/2006" xmlns:aink="http://schemas.microsoft.com/office/drawing/2016/ink" xmlns:am3d="http://schemas.microsoft.com/office/drawing/2017/model3d" xmlns:o="urn:schemas-microsoft-com:office:office" xmlns:oel="http://schemas.microsoft.com/office/2019/extlst" xmlns:r="http://schemas.openxmlformats.org/officeDocument/2006/relationships" xmlns:m="http://schemas.openxmlformats.org/officeDocument/2006/math" xmlns:v="urn:schemas-microsoft-com:vml" xmlns:wp14="http://schemas.microsoft.com/office/word/2010/wordprocessingDrawing" xmlns:wp="http://schemas.openxmlformats.org/drawingml/2006/wordprocessingDrawing" xmlns:w10="urn:schemas-microsoft-com:office:word" xmlns:w="http://schemas.openxmlformats.org/wordprocessingml/2006/main" xmlns:w14="http://schemas.microsoft.com/office/word/2010/wordml" xmlns:w15="http://schemas.microsoft.com/office/word/2012/wordml" xmlns:w16cex="http://schemas.microsoft.com/office/word/2018/wordml/cex" xmlns:w16cid="http://schemas.microsoft.com/office/word/2016/wordml/cid" xmlns:w16="http://schemas.microsoft.com/office/word/2018/wordml" xmlns:w16du="http://schemas.microsoft.com/office/word/2023/wordml/word16du" xmlns:w16sdtdh="http://schemas.microsoft.com/office/word/2020/wordml/sdtdatahash" xmlns:w16se="http://schemas.microsoft.com/office/word/2015/wordml/symex" xmlns:wpg="http://schemas.microsoft.com/office/word/2010/wordprocessingGroup" xmlns:wpi="http://schemas.microsoft.com/office/word/2010/wordprocessingInk" xmlns:wne="http://schemas.microsoft.com/office/word/2006/wordml" xmlns:wps="http://schemas.microsoft.com/office/word/2010/wordprocessingShape" mc:Ignorable="w14 w15 w16se w16cid w16 w16cex w16sdtdh w16du wp14">
-  <w15:commentEx w15:paraId="1475D293" w15:done="0"/>
-</w15:commentsEx>
-</file>
-
-<file path=word/commentsExtensible.xml><?xml version="1.0" encoding="utf-8"?>
-<w16cex:commentsExtensible xmlns:wpc="http://schemas.microsoft.com/office/word/2010/wordprocessingCanvas" xmlns:cx="http://schemas.microsoft.com/office/drawing/2014/chartex" xmlns:cx1="http://schemas.microsoft.com/office/drawing/2015/9/8/chartex" xmlns:cx2="http://schemas.microsoft.com/office/drawing/2015/10/21/chartex" xmlns:cx3="http://schemas.microsoft.com/office/drawing/2016/5/9/chartex" xmlns:cx4="http://schemas.microsoft.com/office/drawing/2016/5/10/chartex" xmlns:cx5="http://schemas.microsoft.com/office/drawing/2016/5/11/chartex" xmlns:cx6="http://schemas.microsoft.com/office/drawing/2016/5/12/chartex" xmlns:cx7="http://schemas.microsoft.com/office/drawing/2016/5/13/chartex" xmlns:cx8="http://schemas.microsoft.com/office/drawing/2016/5/14/chartex" xmlns:cr="http://schemas.microsoft.com/office/comments/2020/reactions" xmlns:mc="http://schemas.openxmlformats.org/markup-compatibility/2006" xmlns:aink="http://schemas.microsoft.com/office/drawing/2016/ink" xmlns:am3d="http://schemas.microsoft.com/office/drawing/2017/model3d" xmlns:o="urn:schemas-microsoft-com:office:office" xmlns:oel="http://schemas.microsoft.com/office/2019/extlst" xmlns:r="http://schemas.openxmlformats.org/officeDocument/2006/relationships" xmlns:m="http://schemas.openxmlformats.org/officeDocument/2006/math" xmlns:v="urn:schemas-microsoft-com:vml" xmlns:wp14="http://schemas.microsoft.com/office/word/2010/wordprocessingDrawing" xmlns:wp="http://schemas.openxmlformats.org/drawingml/2006/wordprocessingDrawing" xmlns:w10="urn:schemas-microsoft-com:office:word" xmlns:w="http://schemas.openxmlformats.org/wordprocessingml/2006/main" xmlns:w14="http://schemas.microsoft.com/office/word/2010/wordml" xmlns:w15="http://schemas.microsoft.com/office/word/2012/wordml" xmlns:w16cex="http://schemas.microsoft.com/office/word/2018/wordml/cex" xmlns:w16cid="http://schemas.microsoft.com/office/word/2016/wordml/cid" xmlns:w16="http://schemas.microsoft.com/office/word/2018/wordml" xmlns:w16du="http://schemas.microsoft.com/office/word/2023/wordml/word16du" xmlns:w16sdtdh="http://schemas.microsoft.com/office/word/2020/wordml/sdtdatahash" xmlns:w16se="http://schemas.microsoft.com/office/word/2015/wordml/symex" xmlns:wpg="http://schemas.microsoft.com/office/word/2010/wordprocessingGroup" xmlns:wpi="http://schemas.microsoft.com/office/word/2010/wordprocessingInk" xmlns:wne="http://schemas.microsoft.com/office/word/2006/wordml" xmlns:wps="http://schemas.microsoft.com/office/word/2010/wordprocessingShape" mc:Ignorable="w14 w15 w16se w16cid w16 w16cex w16sdtdh cr w16du wp14">
-  <w16cex:commentExtensible w16cex:durableId="01BDD236" w16cex:dateUtc="2024-06-18T22:27:00Z"/>
-</w16cex:commentsExtensible>
-</file>
-
-<file path=word/commentsIds.xml><?xml version="1.0" encoding="utf-8"?>
-<w16cid:commentsIds xmlns:wpc="http://schemas.microsoft.com/office/word/2010/wordprocessingCanvas" xmlns:cx="http://schemas.microsoft.com/office/drawing/2014/chartex" xmlns:cx1="http://schemas.microsoft.com/office/drawing/2015/9/8/chartex" xmlns:cx2="http://schemas.microsoft.com/office/drawing/2015/10/21/chartex" xmlns:cx3="http://schemas.microsoft.com/office/drawing/2016/5/9/chartex" xmlns:cx4="http://schemas.microsoft.com/office/drawing/2016/5/10/chartex" xmlns:cx5="http://schemas.microsoft.com/office/drawing/2016/5/11/chartex" xmlns:cx6="http://schemas.microsoft.com/office/drawing/2016/5/12/chartex" xmlns:cx7="http://schemas.microsoft.com/office/drawing/2016/5/13/chartex" xmlns:cx8="http://schemas.microsoft.com/office/drawing/2016/5/14/chartex" xmlns:mc="http://schemas.openxmlformats.org/markup-compatibility/2006" xmlns:aink="http://schemas.microsoft.com/office/drawing/2016/ink" xmlns:am3d="http://schemas.microsoft.com/office/drawing/2017/model3d" xmlns:o="urn:schemas-microsoft-com:office:office" xmlns:oel="http://schemas.microsoft.com/office/2019/extlst" xmlns:r="http://schemas.openxmlformats.org/officeDocument/2006/relationships" xmlns:m="http://schemas.openxmlformats.org/officeDocument/2006/math" xmlns:v="urn:schemas-microsoft-com:vml" xmlns:wp14="http://schemas.microsoft.com/office/word/2010/wordprocessingDrawing" xmlns:wp="http://schemas.openxmlformats.org/drawingml/2006/wordprocessingDrawing" xmlns:w10="urn:schemas-microsoft-com:office:word" xmlns:w="http://schemas.openxmlformats.org/wordprocessingml/2006/main" xmlns:w14="http://schemas.microsoft.com/office/word/2010/wordml" xmlns:w15="http://schemas.microsoft.com/office/word/2012/wordml" xmlns:w16cex="http://schemas.microsoft.com/office/word/2018/wordml/cex" xmlns:w16cid="http://schemas.microsoft.com/office/word/2016/wordml/cid" xmlns:w16="http://schemas.microsoft.com/office/word/2018/wordml" xmlns:w16du="http://schemas.microsoft.com/office/word/2023/wordml/word16du" xmlns:w16sdtdh="http://schemas.microsoft.com/office/word/2020/wordml/sdtdatahash" xmlns:w16se="http://schemas.microsoft.com/office/word/2015/wordml/symex" xmlns:wpg="http://schemas.microsoft.com/office/word/2010/wordprocessingGroup" xmlns:wpi="http://schemas.microsoft.com/office/word/2010/wordprocessingInk" xmlns:wne="http://schemas.microsoft.com/office/word/2006/wordml" xmlns:wps="http://schemas.microsoft.com/office/word/2010/wordprocessingShape" mc:Ignorable="w14 w15 w16se w16cid w16 w16cex w16sdtdh w16du wp14">
-  <w16cid:commentId w16cid:paraId="1475D293" w16cid:durableId="01BDD236"/>
-</w16cid:commentsIds>
 </file>
 
 <file path=word/numbering.xml><?xml version="1.0" encoding="utf-8"?>
@@ -1958,14 +1919,6 @@
     <w:abstractNumId w:val="8"/>
   </w:num>
 </w:numbering>
-</file>
-
-<file path=word/people.xml><?xml version="1.0" encoding="utf-8"?>
-<w15:people xmlns:wpc="http://schemas.microsoft.com/office/word/2010/wordprocessingCanvas" xmlns:cx="http://schemas.microsoft.com/office/drawing/2014/chartex" xmlns:cx1="http://schemas.microsoft.com/office/drawing/2015/9/8/chartex" xmlns:cx2="http://schemas.microsoft.com/office/drawing/2015/10/21/chartex" xmlns:cx3="http://schemas.microsoft.com/office/drawing/2016/5/9/chartex" xmlns:cx4="http://schemas.microsoft.com/office/drawing/2016/5/10/chartex" xmlns:cx5="http://schemas.microsoft.com/office/drawing/2016/5/11/chartex" xmlns:cx6="http://schemas.microsoft.com/office/drawing/2016/5/12/chartex" xmlns:cx7="http://schemas.microsoft.com/office/drawing/2016/5/13/chartex" xmlns:cx8="http://schemas.microsoft.com/office/drawing/2016/5/14/chartex" xmlns:mc="http://schemas.openxmlformats.org/markup-compatibility/2006" xmlns:aink="http://schemas.microsoft.com/office/drawing/2016/ink" xmlns:am3d="http://schemas.microsoft.com/office/drawing/2017/model3d" xmlns:o="urn:schemas-microsoft-com:office:office" xmlns:oel="http://schemas.microsoft.com/office/2019/extlst" xmlns:r="http://schemas.openxmlformats.org/officeDocument/2006/relationships" xmlns:m="http://schemas.openxmlformats.org/officeDocument/2006/math" xmlns:v="urn:schemas-microsoft-com:vml" xmlns:wp14="http://schemas.microsoft.com/office/word/2010/wordprocessingDrawing" xmlns:wp="http://schemas.openxmlformats.org/drawingml/2006/wordprocessingDrawing" xmlns:w10="urn:schemas-microsoft-com:office:word" xmlns:w="http://schemas.openxmlformats.org/wordprocessingml/2006/main" xmlns:w14="http://schemas.microsoft.com/office/word/2010/wordml" xmlns:w15="http://schemas.microsoft.com/office/word/2012/wordml" xmlns:w16cex="http://schemas.microsoft.com/office/word/2018/wordml/cex" xmlns:w16cid="http://schemas.microsoft.com/office/word/2016/wordml/cid" xmlns:w16="http://schemas.microsoft.com/office/word/2018/wordml" xmlns:w16du="http://schemas.microsoft.com/office/word/2023/wordml/word16du" xmlns:w16sdtdh="http://schemas.microsoft.com/office/word/2020/wordml/sdtdatahash" xmlns:w16se="http://schemas.microsoft.com/office/word/2015/wordml/symex" xmlns:wpg="http://schemas.microsoft.com/office/word/2010/wordprocessingGroup" xmlns:wpi="http://schemas.microsoft.com/office/word/2010/wordprocessingInk" xmlns:wne="http://schemas.microsoft.com/office/word/2006/wordml" xmlns:wps="http://schemas.microsoft.com/office/word/2010/wordprocessingShape" mc:Ignorable="w14 w15 w16se w16cid w16 w16cex w16sdtdh w16du wp14">
-  <w15:person w15:author="Ashley Vizek">
-    <w15:presenceInfo w15:providerId="Windows Live" w15:userId="d4747e6e06773ba2"/>
-  </w15:person>
-</w15:people>
 </file>
 
 <file path=word/styles.xml><?xml version="1.0" encoding="utf-8"?>

</xml_diff>

<commit_message>
updates to methods mostly
</commit_message>
<xml_diff>
--- a/data-raw/metadata/methods.docx
+++ b/data-raw/metadata/methods.docx
@@ -20,83 +20,11 @@
     <w:p>
       <w:pPr>
         <w:rPr>
-          <w:rFonts w:ascii="Calibri" w:hAnsi="Calibri" w:cs="Calibri"/>
-          <w:color w:val="000000"/>
-          <w:shd w:val="clear" w:color="auto" w:fill="FFFFFF"/>
-        </w:rPr>
-      </w:pPr>
-      <w:r>
-        <w:rPr>
           <w:rStyle w:val="normaltextrun"/>
           <w:rFonts w:ascii="Calibri" w:hAnsi="Calibri" w:cs="Calibri"/>
           <w:color w:val="000000"/>
           <w:shd w:val="clear" w:color="auto" w:fill="FFFFFF"/>
         </w:rPr>
-        <w:t xml:space="preserve">The objectives of this data collection program included determining the </w:t>
-      </w:r>
-      <w:r>
-        <w:rPr>
-          <w:rFonts w:ascii="Calibri" w:hAnsi="Calibri" w:cs="Calibri"/>
-        </w:rPr>
-        <w:t>relative abundance and distribution of rearing juvenile Chinook salmon and steelhead</w:t>
-      </w:r>
-      <w:r>
-        <w:rPr>
-          <w:rFonts w:ascii="Calibri" w:hAnsi="Calibri" w:cs="Calibri"/>
-        </w:rPr>
-        <w:t xml:space="preserve"> as well as providing </w:t>
-      </w:r>
-      <w:r>
-        <w:rPr>
-          <w:rFonts w:ascii="Calibri" w:hAnsi="Calibri" w:cs="Calibri"/>
-        </w:rPr>
-        <w:t>baseline data for future monitoring programs associated with habitat restoration projects</w:t>
-      </w:r>
-      <w:r>
-        <w:rPr>
-          <w:rFonts w:ascii="Calibri" w:hAnsi="Calibri" w:cs="Calibri"/>
-        </w:rPr>
-        <w:t>.</w:t>
-      </w:r>
-    </w:p>
-    <w:p>
-      <w:pPr>
-        <w:rPr>
-          <w:b/>
-          <w:bCs/>
-        </w:rPr>
-      </w:pPr>
-      <w:commentRangeStart w:id="0"/>
-      <w:commentRangeStart w:id="1"/>
-      <w:r>
-        <w:rPr>
-          <w:b/>
-          <w:bCs/>
-        </w:rPr>
-        <w:t>Sampling Protocol</w:t>
-      </w:r>
-      <w:commentRangeEnd w:id="0"/>
-      <w:r>
-        <w:rPr>
-          <w:rStyle w:val="CommentReference"/>
-        </w:rPr>
-        <w:commentReference w:id="0"/>
-      </w:r>
-      <w:commentRangeEnd w:id="1"/>
-      <w:r>
-        <w:rPr>
-          <w:rStyle w:val="CommentReference"/>
-        </w:rPr>
-        <w:commentReference w:id="1"/>
-      </w:r>
-    </w:p>
-    <w:p>
-      <w:pPr>
-        <w:spacing w:after="0"/>
-        <w:rPr>
-          <w:rStyle w:val="normaltextrun"/>
-          <w:rFonts w:cstheme="minorHAnsi"/>
-        </w:rPr>
       </w:pPr>
       <w:r>
         <w:rPr>
@@ -105,17 +33,34 @@
           <w:color w:val="000000"/>
           <w:shd w:val="clear" w:color="auto" w:fill="FFFFFF"/>
         </w:rPr>
-        <w:t xml:space="preserve">This </w:t>
+        <w:t>The objectives of this data collection program included determining the relative abundance and distribution of rearing juvenile Chinook salmon and steelhead as well as providing baseline data for future monitoring programs associated with habitat restoration projects.</w:t>
       </w:r>
+    </w:p>
+    <w:p>
+      <w:pPr>
+        <w:rPr>
+          <w:b/>
+          <w:bCs/>
+        </w:rPr>
+      </w:pPr>
       <w:r>
+        <w:rPr>
+          <w:b/>
+          <w:bCs/>
+        </w:rPr>
+        <w:t>Sampling Protocol</w:t>
+      </w:r>
+    </w:p>
+    <w:p>
+      <w:pPr>
+        <w:spacing w:after="0"/>
         <w:rPr>
           <w:rStyle w:val="normaltextrun"/>
           <w:rFonts w:ascii="Calibri" w:hAnsi="Calibri" w:cs="Calibri"/>
           <w:color w:val="000000"/>
           <w:shd w:val="clear" w:color="auto" w:fill="FFFFFF"/>
         </w:rPr>
-        <w:t>study</w:t>
-      </w:r>
+      </w:pPr>
       <w:r>
         <w:rPr>
           <w:rStyle w:val="normaltextrun"/>
@@ -123,29 +68,30 @@
           <w:color w:val="000000"/>
           <w:shd w:val="clear" w:color="auto" w:fill="FFFFFF"/>
         </w:rPr>
-        <w:t xml:space="preserve"> was conducted using a hierarchical sampling design where </w:t>
+        <w:t xml:space="preserve">This study was conducted using a hierarchical sampling design where the survey section represented the general location where a survey was done, and a survey unit represented the specific area within the survey section that was sampled (Level 1: Section, Level 2: Unit). </w:t>
       </w:r>
-      <w:commentRangeStart w:id="2"/>
-      <w:commentRangeStart w:id="3"/>
-      <w:commentRangeStart w:id="4"/>
-      <w:r>
+    </w:p>
+    <w:p>
+      <w:pPr>
+        <w:spacing w:after="0"/>
         <w:rPr>
           <w:rStyle w:val="normaltextrun"/>
           <w:rFonts w:ascii="Calibri" w:hAnsi="Calibri" w:cs="Calibri"/>
           <w:color w:val="000000"/>
           <w:shd w:val="clear" w:color="auto" w:fill="FFFFFF"/>
         </w:rPr>
-        <w:t xml:space="preserve">the survey </w:t>
-      </w:r>
-      <w:r>
+      </w:pPr>
+    </w:p>
+    <w:p>
+      <w:pPr>
+        <w:spacing w:after="0"/>
         <w:rPr>
           <w:rStyle w:val="normaltextrun"/>
           <w:rFonts w:ascii="Calibri" w:hAnsi="Calibri" w:cs="Calibri"/>
           <w:color w:val="000000"/>
           <w:shd w:val="clear" w:color="auto" w:fill="FFFFFF"/>
         </w:rPr>
-        <w:t>section</w:t>
-      </w:r>
+      </w:pPr>
       <w:r>
         <w:rPr>
           <w:rStyle w:val="normaltextrun"/>
@@ -153,29 +99,9 @@
           <w:color w:val="000000"/>
           <w:shd w:val="clear" w:color="auto" w:fill="FFFFFF"/>
         </w:rPr>
-        <w:t xml:space="preserve"> </w:t>
+        <w:t xml:space="preserve">Two types of snorkel surveys were conducted over the period of record, comprehensive and section-based surveys. From 1999 through 2001 comprehensive surveys were conducted in addition to the section-based surveys. The comprehensive surveys were designed to cover a large extent of the lower Feather River in a relatively short amount of time. These early comprehensive surveys were generally conducted from the Fish Barrier Dam in downtown Oroville, downstream to the confluence with </w:t>
       </w:r>
-      <w:commentRangeEnd w:id="2"/>
-      <w:r>
-        <w:rPr>
-          <w:rStyle w:val="CommentReference"/>
-        </w:rPr>
-        <w:commentReference w:id="2"/>
-      </w:r>
-      <w:commentRangeEnd w:id="3"/>
-      <w:r>
-        <w:rPr>
-          <w:rStyle w:val="CommentReference"/>
-        </w:rPr>
-        <w:commentReference w:id="3"/>
-      </w:r>
-      <w:commentRangeEnd w:id="4"/>
-      <w:r>
-        <w:rPr>
-          <w:rStyle w:val="CommentReference"/>
-        </w:rPr>
-        <w:commentReference w:id="4"/>
-      </w:r>
+      <w:proofErr w:type="spellStart"/>
       <w:r>
         <w:rPr>
           <w:rStyle w:val="normaltextrun"/>
@@ -183,8 +109,9 @@
           <w:color w:val="000000"/>
           <w:shd w:val="clear" w:color="auto" w:fill="FFFFFF"/>
         </w:rPr>
-        <w:t xml:space="preserve">represented the general location where a survey was done and a survey </w:t>
+        <w:t>Honcut</w:t>
       </w:r>
+      <w:proofErr w:type="spellEnd"/>
       <w:r>
         <w:rPr>
           <w:rStyle w:val="normaltextrun"/>
@@ -192,26 +119,30 @@
           <w:color w:val="000000"/>
           <w:shd w:val="clear" w:color="auto" w:fill="FFFFFF"/>
         </w:rPr>
-        <w:t>unit</w:t>
+        <w:t xml:space="preserve"> Creek. The data collected during the comprehensive surveys was limited to the number and size of the different species observed in each unit. The section-based surveys were conducted concurrently with the comprehensive surveys from 1999 through 2001 and were continued after the comprehensive surveys ended. </w:t>
       </w:r>
-      <w:r>
+    </w:p>
+    <w:p>
+      <w:pPr>
+        <w:spacing w:after="0"/>
         <w:rPr>
           <w:rStyle w:val="normaltextrun"/>
           <w:rFonts w:ascii="Calibri" w:hAnsi="Calibri" w:cs="Calibri"/>
           <w:color w:val="000000"/>
           <w:shd w:val="clear" w:color="auto" w:fill="FFFFFF"/>
         </w:rPr>
-        <w:t xml:space="preserve"> represented the specific area within the survey </w:t>
-      </w:r>
-      <w:r>
+      </w:pPr>
+    </w:p>
+    <w:p>
+      <w:pPr>
+        <w:spacing w:after="0"/>
         <w:rPr>
           <w:rStyle w:val="normaltextrun"/>
           <w:rFonts w:ascii="Calibri" w:hAnsi="Calibri" w:cs="Calibri"/>
           <w:color w:val="000000"/>
           <w:shd w:val="clear" w:color="auto" w:fill="FFFFFF"/>
         </w:rPr>
-        <w:t>section</w:t>
-      </w:r>
+      </w:pPr>
       <w:r>
         <w:rPr>
           <w:rStyle w:val="normaltextrun"/>
@@ -219,36 +150,39 @@
           <w:color w:val="000000"/>
           <w:shd w:val="clear" w:color="auto" w:fill="FFFFFF"/>
         </w:rPr>
-        <w:t xml:space="preserve"> that was sampled</w:t>
+        <w:t xml:space="preserve">The section-based surveys are conducted each year between January and September at 20 sampling sections along the Feather River (12 in the Low Flow Channel and 8 in the High Flow Channel) as conditions and staffing considerations allowed. The survey metadata contain both a section number and name, though sometimes this information was not populated when a section beyond the permanent sections were sampled. At each section, snorkeling units were identified by aerial maps and transects were assigned to each snorkeler. Three to six divers are distributed along three transects (left side of river, right side of river, center of river). The center transect is typically done in the downstream direction because currents are too strong to swim upstream whereas the other transects along the riverbanks are done in the upstream direction. Often divers will complete multiple transects to ensure adequate coverage of each section. Divers use plastic slates to mark observations of fish. Environmental attributes were collected for each section though protocols do not specify where within the section these data were collected. </w:t>
       </w:r>
-      <w:r>
+    </w:p>
+    <w:p>
+      <w:pPr>
+        <w:spacing w:after="0"/>
         <w:rPr>
           <w:rStyle w:val="normaltextrun"/>
           <w:rFonts w:ascii="Calibri" w:hAnsi="Calibri" w:cs="Calibri"/>
           <w:color w:val="000000"/>
           <w:shd w:val="clear" w:color="auto" w:fill="FFFFFF"/>
         </w:rPr>
-        <w:t>.</w:t>
-      </w:r>
-      <w:r>
+      </w:pPr>
+    </w:p>
+    <w:p>
+      <w:pPr>
+        <w:spacing w:after="0"/>
         <w:rPr>
           <w:rStyle w:val="normaltextrun"/>
           <w:rFonts w:ascii="Calibri" w:hAnsi="Calibri" w:cs="Calibri"/>
           <w:color w:val="000000"/>
           <w:shd w:val="clear" w:color="auto" w:fill="FFFFFF"/>
         </w:rPr>
-        <w:t xml:space="preserve"> </w:t>
-      </w:r>
-    </w:p>
-    <w:p>
-      <w:pPr>
+      </w:pPr>
+      <w:r>
         <w:rPr>
           <w:rStyle w:val="normaltextrun"/>
           <w:rFonts w:ascii="Calibri" w:hAnsi="Calibri" w:cs="Calibri"/>
           <w:color w:val="000000"/>
           <w:shd w:val="clear" w:color="auto" w:fill="FFFFFF"/>
         </w:rPr>
-      </w:pPr>
+        <w:t>Attributes collected include species</w:t>
+      </w:r>
       <w:r>
         <w:rPr>
           <w:rStyle w:val="normaltextrun"/>
@@ -256,7 +190,7 @@
           <w:color w:val="000000"/>
           <w:shd w:val="clear" w:color="auto" w:fill="FFFFFF"/>
         </w:rPr>
-        <w:t xml:space="preserve">Level 1: </w:t>
+        <w:t xml:space="preserve"> (since 2015, all species encountered received complementary data; before 2015, the amount of data collected for “other” or not chinook or steelhead is inconsistent)</w:t>
       </w:r>
       <w:r>
         <w:rPr>
@@ -265,17 +199,8 @@
           <w:color w:val="000000"/>
           <w:shd w:val="clear" w:color="auto" w:fill="FFFFFF"/>
         </w:rPr>
-        <w:t>Section</w:t>
+        <w:t>, number of fish of a given size (groups of similar sized fish that were observed in a 1 square meter or less, or are occupying similar habitat are treated as a single observation), substrate type (presence of every type of substrate is recorded),  cover (presence of every type of cover is recorded), habitat type, approximate fork length (fish identification and size estimation are calibrated by training divers with tethered fishing lures in a controlled setting). The accuracy of size estimates is enhanced by comparing observed fish to nearby objects whose dimensions are measured using the scales mounted on plastic writing slates.</w:t>
       </w:r>
-    </w:p>
-    <w:p>
-      <w:pPr>
-        <w:rPr>
-          <w:rFonts w:ascii="Calibri" w:hAnsi="Calibri" w:cs="Calibri"/>
-          <w:color w:val="000000"/>
-          <w:shd w:val="clear" w:color="auto" w:fill="FFFFFF"/>
-        </w:rPr>
-      </w:pPr>
       <w:r>
         <w:rPr>
           <w:rStyle w:val="normaltextrun"/>
@@ -283,229 +208,8 @@
           <w:color w:val="000000"/>
           <w:shd w:val="clear" w:color="auto" w:fill="FFFFFF"/>
         </w:rPr>
-        <w:t xml:space="preserve">Level 2: </w:t>
-      </w:r>
-      <w:commentRangeStart w:id="5"/>
-      <w:commentRangeStart w:id="6"/>
-      <w:r>
-        <w:rPr>
-          <w:rStyle w:val="normaltextrun"/>
-          <w:rFonts w:ascii="Calibri" w:hAnsi="Calibri" w:cs="Calibri"/>
-          <w:color w:val="000000"/>
-          <w:shd w:val="clear" w:color="auto" w:fill="FFFFFF"/>
-        </w:rPr>
-        <w:t>Unit</w:t>
-      </w:r>
-      <w:commentRangeEnd w:id="5"/>
-      <w:r>
-        <w:rPr>
-          <w:rStyle w:val="CommentReference"/>
-        </w:rPr>
-        <w:commentReference w:id="5"/>
-      </w:r>
-      <w:commentRangeEnd w:id="6"/>
-      <w:r>
-        <w:rPr>
-          <w:rStyle w:val="CommentReference"/>
-        </w:rPr>
-        <w:commentReference w:id="6"/>
-      </w:r>
-    </w:p>
-    <w:p>
-      <w:r>
-        <w:t>Snorkel</w:t>
-      </w:r>
-      <w:r>
-        <w:t xml:space="preserve"> surveys are conducted each year between </w:t>
-      </w:r>
-      <w:r>
-        <w:t>January</w:t>
-      </w:r>
-      <w:r>
-        <w:t xml:space="preserve"> and </w:t>
-      </w:r>
-      <w:r>
-        <w:t>September</w:t>
-      </w:r>
-      <w:r>
-        <w:t xml:space="preserve"> at 20 sampling </w:t>
-      </w:r>
-      <w:r>
-        <w:t>sections</w:t>
-      </w:r>
-      <w:r>
-        <w:t xml:space="preserve"> along the Feather River (12 in the Low Flow Channel and 8 in the High Flow Channel). </w:t>
-      </w:r>
-      <w:r>
-        <w:rPr>
-          <w:rFonts w:cstheme="minorHAnsi"/>
-        </w:rPr>
-        <w:t xml:space="preserve">At each </w:t>
-      </w:r>
-      <w:r>
-        <w:rPr>
-          <w:rFonts w:cstheme="minorHAnsi"/>
-        </w:rPr>
-        <w:t>section</w:t>
-      </w:r>
-      <w:r>
-        <w:rPr>
-          <w:rFonts w:cstheme="minorHAnsi"/>
-        </w:rPr>
-        <w:t>, snorkeling units were identified by aerial maps</w:t>
-      </w:r>
-      <w:r>
-        <w:rPr>
-          <w:rFonts w:cstheme="minorHAnsi"/>
-        </w:rPr>
         <w:t xml:space="preserve"> </w:t>
       </w:r>
-      <w:r>
-        <w:rPr>
-          <w:rFonts w:cstheme="minorHAnsi"/>
-        </w:rPr>
-        <w:t>and transects were assigned to each snorkeler.</w:t>
-      </w:r>
-      <w:r>
-        <w:rPr>
-          <w:rFonts w:cstheme="minorHAnsi"/>
-        </w:rPr>
-        <w:t xml:space="preserve"> </w:t>
-      </w:r>
-      <w:r>
-        <w:t>Three to si</w:t>
-      </w:r>
-      <w:r>
-        <w:t>x</w:t>
-      </w:r>
-      <w:r>
-        <w:t xml:space="preserve"> divers are distributed along three transects (left side of river, right side of river, center of river). The center transect is typically done in the downstream direction because currents are too strong to swim upstream whereas the other transects along </w:t>
-      </w:r>
-      <w:r>
-        <w:t xml:space="preserve">the </w:t>
-      </w:r>
-      <w:r>
-        <w:t xml:space="preserve">riverbanks are done in the upstream direction. Divers use plastic slates to mark observations of fish. </w:t>
-      </w:r>
-      <w:r>
-        <w:t>The number of units snorkeled can change between surveys mostly due to flow conditions.</w:t>
-      </w:r>
-    </w:p>
-    <w:p>
-      <w:pPr>
-        <w:spacing w:after="0"/>
-        <w:rPr>
-          <w:rFonts w:cstheme="minorHAnsi"/>
-        </w:rPr>
-      </w:pPr>
-      <w:r>
-        <w:t xml:space="preserve">Attributes </w:t>
-      </w:r>
-      <w:commentRangeStart w:id="7"/>
-      <w:commentRangeStart w:id="8"/>
-      <w:commentRangeStart w:id="9"/>
-      <w:r>
-        <w:t>collected include species</w:t>
-      </w:r>
-      <w:commentRangeEnd w:id="7"/>
-      <w:r>
-        <w:rPr>
-          <w:rStyle w:val="CommentReference"/>
-        </w:rPr>
-        <w:commentReference w:id="7"/>
-      </w:r>
-      <w:commentRangeEnd w:id="8"/>
-      <w:r>
-        <w:rPr>
-          <w:rStyle w:val="CommentReference"/>
-        </w:rPr>
-        <w:commentReference w:id="8"/>
-      </w:r>
-      <w:commentRangeEnd w:id="9"/>
-      <w:r>
-        <w:rPr>
-          <w:rStyle w:val="CommentReference"/>
-        </w:rPr>
-        <w:commentReference w:id="9"/>
-      </w:r>
-      <w:r>
-        <w:t xml:space="preserve"> (this includes all species, however the amount of data collected for species that are not chinook or steelhead has changed over time. Since 2015, data was collected for all species encountered)</w:t>
-      </w:r>
-      <w:r>
-        <w:t>, number of fish of a given size (groups of similar sized fish that were observed in a 1 square meter or less are treated as a single observation), substrate type (presence of every type of substrate is recorded</w:t>
-      </w:r>
-      <w:r>
-        <w:t>), cover</w:t>
-      </w:r>
-      <w:r>
-        <w:t xml:space="preserve"> (presence of every type of cover is recorded), habitat type, approximate fork length (f</w:t>
-      </w:r>
-      <w:r>
-        <w:rPr>
-          <w:rFonts w:ascii="Calibri" w:hAnsi="Calibri" w:cs="Calibri"/>
-        </w:rPr>
-        <w:t>ish identification and size estimation are calibrated by training divers with tethered fishing lures in a controlled setting</w:t>
-      </w:r>
-      <w:r>
-        <w:rPr>
-          <w:rFonts w:ascii="Calibri" w:hAnsi="Calibri" w:cs="Calibri"/>
-        </w:rPr>
-        <w:t>)</w:t>
-      </w:r>
-      <w:r>
-        <w:rPr>
-          <w:rFonts w:ascii="Calibri" w:hAnsi="Calibri" w:cs="Calibri"/>
-        </w:rPr>
-        <w:t xml:space="preserve">. </w:t>
-      </w:r>
-      <w:commentRangeStart w:id="10"/>
-      <w:commentRangeStart w:id="11"/>
-      <w:r>
-        <w:rPr>
-          <w:rFonts w:ascii="Calibri" w:hAnsi="Calibri" w:cs="Calibri"/>
-        </w:rPr>
-        <w:t xml:space="preserve">The accuracy of size estimates is </w:t>
-      </w:r>
-      <w:commentRangeEnd w:id="10"/>
-      <w:r>
-        <w:rPr>
-          <w:rStyle w:val="CommentReference"/>
-        </w:rPr>
-        <w:commentReference w:id="10"/>
-      </w:r>
-      <w:commentRangeEnd w:id="11"/>
-      <w:r>
-        <w:rPr>
-          <w:rStyle w:val="CommentReference"/>
-        </w:rPr>
-        <w:commentReference w:id="11"/>
-      </w:r>
-      <w:r>
-        <w:rPr>
-          <w:rFonts w:ascii="Calibri" w:hAnsi="Calibri" w:cs="Calibri"/>
-        </w:rPr>
-        <w:t>enhanced by comparing observed fish to nearby objects</w:t>
-      </w:r>
-      <w:r>
-        <w:rPr>
-          <w:rFonts w:ascii="Calibri" w:hAnsi="Calibri" w:cs="Calibri"/>
-        </w:rPr>
-        <w:t xml:space="preserve"> whose dimensions are measured using the scales mounted on plastic writing slates</w:t>
-      </w:r>
-      <w:r>
-        <w:rPr>
-          <w:rFonts w:cstheme="minorHAnsi"/>
-        </w:rPr>
-        <w:t xml:space="preserve">. </w:t>
-      </w:r>
-      <w:ins w:id="12" w:author="Flow West" w:date="2024-08-30T10:19:00Z">
-        <w:r>
-          <w:rPr>
-            <w:rFonts w:cstheme="minorHAnsi"/>
-          </w:rPr>
-          <w:t>Environmental attributes were collected for each section though protocols do not specify where within the section these data were collected.</w:t>
-        </w:r>
-      </w:ins>
     </w:p>
     <w:p>
       <w:pPr>
@@ -532,106 +236,51 @@
     </w:p>
     <w:p>
       <w:r>
-        <w:t xml:space="preserve">There were some cases where survey sections could not be safely surveyed (e.g. high flow events) and other locations were chosen as substitute. These can be identified in the dataset as “random” survey sections </w:t>
-      </w:r>
-      <w:ins w:id="13" w:author="Goertler, Pascale@DWR" w:date="2024-08-12T13:28:00Z">
-        <w:r>
-          <w:t>(</w:t>
-        </w:r>
-        <w:proofErr w:type="spellStart"/>
-        <w:r>
-          <w:t>section_type</w:t>
-        </w:r>
-        <w:proofErr w:type="spellEnd"/>
-        <w:r>
-          <w:t xml:space="preserve">) </w:t>
-        </w:r>
-      </w:ins>
-      <w:r>
-        <w:t xml:space="preserve">and likely do not have a section name or number. </w:t>
+        <w:lastRenderedPageBreak/>
+        <w:t xml:space="preserve">There were some cases where survey sections could not be safely surveyed (e.g. high flow events) and other locations were chosen as substitute. These can be identified in the dataset as random survey sections and likely do not have a section name. </w:t>
       </w:r>
     </w:p>
     <w:p>
       <w:r>
-        <w:t>This study relies on river miles for spatial information and the majority of observations can be associated with a river mile. Specific coordinates were not recorded for survey sections and units, though in an effort to add more spatial information to the dataset coordinates were included where feasible and may be iteratively improved.</w:t>
+        <w:t xml:space="preserve">In the survey metadata, </w:t>
       </w:r>
       <w:r>
-        <w:t xml:space="preserve"> </w:t>
+        <w:t>t</w:t>
       </w:r>
       <w:r>
-        <w:t xml:space="preserve">In order, </w:t>
-      </w:r>
-      <w:r>
-        <w:t xml:space="preserve">to associate </w:t>
-      </w:r>
-      <w:r>
-        <w:t xml:space="preserve">coordinates </w:t>
-      </w:r>
-      <w:r>
-        <w:t>with</w:t>
-      </w:r>
-      <w:r>
-        <w:t xml:space="preserve"> survey sections we relied on </w:t>
-      </w:r>
-      <w:r>
-        <w:t>section names</w:t>
-      </w:r>
-      <w:r>
-        <w:t xml:space="preserve">. </w:t>
-      </w:r>
-      <w:r>
-        <w:t>Section</w:t>
-      </w:r>
-      <w:r>
-        <w:t xml:space="preserve"> names were not standardized and were cleaned to group all </w:t>
-      </w:r>
-      <w:r>
-        <w:t xml:space="preserve">sections </w:t>
-      </w:r>
-      <w:r>
-        <w:t xml:space="preserve">with common names. </w:t>
-      </w:r>
-      <w:r>
-        <w:t xml:space="preserve">DWR maintains a mapbook of the coordinates for frequently surveyed sites and these coordinates were associated with the </w:t>
-      </w:r>
-      <w:commentRangeStart w:id="14"/>
-      <w:commentRangeStart w:id="15"/>
-      <w:r>
-        <w:t>dataset by section name</w:t>
-      </w:r>
-      <w:commentRangeEnd w:id="14"/>
-      <w:r>
-        <w:rPr>
-          <w:rStyle w:val="CommentReference"/>
-        </w:rPr>
-        <w:commentReference w:id="14"/>
-      </w:r>
-      <w:commentRangeEnd w:id="15"/>
-      <w:r>
-        <w:rPr>
-          <w:rStyle w:val="CommentReference"/>
-        </w:rPr>
-        <w:commentReference w:id="15"/>
-      </w:r>
-      <w:r>
-        <w:t xml:space="preserve">. </w:t>
+        <w:t>he survey type represents if the survey was comprehensive or section/unit based. All surveys after 2001 are unit surveys. Section type represents whether the survey was for a permanent or random section. If this field was not recorded, it was assumed to be a random section.</w:t>
       </w:r>
     </w:p>
     <w:p>
       <w:r>
-        <w:lastRenderedPageBreak/>
-        <w:t xml:space="preserve">The methods throughout the study did not remain consistent but it is not well-documented when they were modified. </w:t>
+        <w:t xml:space="preserve">This study relies on river miles for spatial information and the majority of observations can be associated with a river mile. Specific coordinates were not recorded for survey sections and units. DWR maintains a </w:t>
+      </w:r>
+      <w:proofErr w:type="spellStart"/>
+      <w:r>
+        <w:t>mapbook</w:t>
+      </w:r>
+      <w:proofErr w:type="spellEnd"/>
+      <w:r>
+        <w:t xml:space="preserve"> of the coordinates for all survey units which was digitized and included in this data package. The coordinates represent the centroid of the unit and shapefiles can be found in the attachments.</w:t>
       </w:r>
     </w:p>
     <w:p>
+      <w:r>
+        <w:t xml:space="preserve">The methods throughout the study did not remain consistent and it is not well-documented when they were modified. </w:t>
+      </w:r>
+    </w:p>
+    <w:p>
+      <w:r>
+        <w:t xml:space="preserve">Section-based surveys conducted between 2004 and 2007 recorded the size of the observed fish using a size class bin assignment. </w:t>
+      </w:r>
+    </w:p>
+    <w:p>
       <w:pPr>
         <w:rPr>
           <w:b/>
           <w:bCs/>
         </w:rPr>
       </w:pPr>
-      <w:commentRangeStart w:id="16"/>
-      <w:commentRangeStart w:id="17"/>
       <w:r>
         <w:rPr>
           <w:b/>
@@ -639,19 +288,18 @@
         </w:rPr>
         <w:t>Attachments</w:t>
       </w:r>
-      <w:commentRangeEnd w:id="16"/>
+    </w:p>
+    <w:p>
       <w:r>
-        <w:rPr>
-          <w:rStyle w:val="CommentReference"/>
-        </w:rPr>
-        <w:commentReference w:id="16"/>
+        <w:t xml:space="preserve">Shapefiles for units are attached as well as a </w:t>
       </w:r>
-      <w:commentRangeEnd w:id="17"/>
+      <w:proofErr w:type="spellStart"/>
       <w:r>
-        <w:rPr>
-          <w:rStyle w:val="CommentReference"/>
-        </w:rPr>
-        <w:commentReference w:id="17"/>
+        <w:t>Kmz</w:t>
+      </w:r>
+      <w:proofErr w:type="spellEnd"/>
+      <w:r>
+        <w:t xml:space="preserve"> file to view survey units.</w:t>
       </w:r>
     </w:p>
     <w:p/>
@@ -663,410 +311,6 @@
     </w:sectPr>
   </w:body>
 </w:document>
-</file>
-
-<file path=word/comments.xml><?xml version="1.0" encoding="utf-8"?>
-<w:comments xmlns:wpc="http://schemas.microsoft.com/office/word/2010/wordprocessingCanvas" xmlns:cx="http://schemas.microsoft.com/office/drawing/2014/chartex" xmlns:cx1="http://schemas.microsoft.com/office/drawing/2015/9/8/chartex" xmlns:cx2="http://schemas.microsoft.com/office/drawing/2015/10/21/chartex" xmlns:cx3="http://schemas.microsoft.com/office/drawing/2016/5/9/chartex" xmlns:cx4="http://schemas.microsoft.com/office/drawing/2016/5/10/chartex" xmlns:cx5="http://schemas.microsoft.com/office/drawing/2016/5/11/chartex" xmlns:cx6="http://schemas.microsoft.com/office/drawing/2016/5/12/chartex" xmlns:cx7="http://schemas.microsoft.com/office/drawing/2016/5/13/chartex" xmlns:cx8="http://schemas.microsoft.com/office/drawing/2016/5/14/chartex" xmlns:mc="http://schemas.openxmlformats.org/markup-compatibility/2006" xmlns:aink="http://schemas.microsoft.com/office/drawing/2016/ink" xmlns:am3d="http://schemas.microsoft.com/office/drawing/2017/model3d" xmlns:o="urn:schemas-microsoft-com:office:office" xmlns:oel="http://schemas.microsoft.com/office/2019/extlst" xmlns:r="http://schemas.openxmlformats.org/officeDocument/2006/relationships" xmlns:m="http://schemas.openxmlformats.org/officeDocument/2006/math" xmlns:v="urn:schemas-microsoft-com:vml" xmlns:wp14="http://schemas.microsoft.com/office/word/2010/wordprocessingDrawing" xmlns:wp="http://schemas.openxmlformats.org/drawingml/2006/wordprocessingDrawing" xmlns:w10="urn:schemas-microsoft-com:office:word" xmlns:w="http://schemas.openxmlformats.org/wordprocessingml/2006/main" xmlns:w14="http://schemas.microsoft.com/office/word/2010/wordml" xmlns:w15="http://schemas.microsoft.com/office/word/2012/wordml" xmlns:w16cex="http://schemas.microsoft.com/office/word/2018/wordml/cex" xmlns:w16cid="http://schemas.microsoft.com/office/word/2016/wordml/cid" xmlns:w16="http://schemas.microsoft.com/office/word/2018/wordml" xmlns:w16sdtdh="http://schemas.microsoft.com/office/word/2020/wordml/sdtdatahash" xmlns:w16se="http://schemas.microsoft.com/office/word/2015/wordml/symex" xmlns:wpg="http://schemas.microsoft.com/office/word/2010/wordprocessingGroup" xmlns:wpi="http://schemas.microsoft.com/office/word/2010/wordprocessingInk" xmlns:wne="http://schemas.microsoft.com/office/word/2006/wordml" xmlns:wps="http://schemas.microsoft.com/office/word/2010/wordprocessingShape" mc:Ignorable="w14 w15 w16se w16cid w16 w16cex w16sdtdh wp14">
-  <w:comment w:id="0" w:author="Goertler, Pascale@DWR" w:date="2024-08-12T13:33:00Z" w:initials="PG">
-    <w:p>
-      <w:pPr>
-        <w:pStyle w:val="CommentText"/>
-      </w:pPr>
-      <w:r>
-        <w:rPr>
-          <w:rStyle w:val="CommentReference"/>
-        </w:rPr>
-        <w:annotationRef/>
-      </w:r>
-      <w:r>
-        <w:t>Also needs details on how environmental data was collected (flow, weather, turbidity, temperature and visibility)?</w:t>
-      </w:r>
-    </w:p>
-  </w:comment>
-  <w:comment w:id="1" w:author="Ashley Vizek" w:date="2024-08-20T09:06:00Z" w:initials="AV">
-    <w:p>
-      <w:r>
-        <w:rPr>
-          <w:rStyle w:val="CommentReference"/>
-        </w:rPr>
-        <w:annotationRef/>
-      </w:r>
-      <w:r>
-        <w:rPr>
-          <w:sz w:val="20"/>
-          <w:szCs w:val="20"/>
-        </w:rPr>
-        <w:t xml:space="preserve">I added this statement: Environmental attributes were collected for each section though protocols do not specify where within the section these data were collected. </w:t>
-      </w:r>
-    </w:p>
-    <w:p/>
-    <w:p>
-      <w:r>
-        <w:rPr>
-          <w:sz w:val="20"/>
-          <w:szCs w:val="20"/>
-        </w:rPr>
-        <w:t>More details are within the metadata for each field.</w:t>
-      </w:r>
-    </w:p>
-  </w:comment>
-  <w:comment w:id="2" w:author="Goertler, Pascale@DWR" w:date="2024-08-12T13:29:00Z" w:initials="PG">
-    <w:p>
-      <w:pPr>
-        <w:pStyle w:val="CommentText"/>
-      </w:pPr>
-      <w:r>
-        <w:rPr>
-          <w:rStyle w:val="CommentReference"/>
-        </w:rPr>
-        <w:annotationRef/>
-      </w:r>
-      <w:proofErr w:type="spellStart"/>
-      <w:r>
-        <w:t>Locations_lookup_metadata</w:t>
-      </w:r>
-      <w:proofErr w:type="spellEnd"/>
-      <w:r>
-        <w:t xml:space="preserve"> has </w:t>
-      </w:r>
-      <w:proofErr w:type="spellStart"/>
-      <w:r>
-        <w:t>section_name</w:t>
-      </w:r>
-      <w:proofErr w:type="spellEnd"/>
-      <w:r>
-        <w:t xml:space="preserve"> and </w:t>
-      </w:r>
-      <w:proofErr w:type="spellStart"/>
-      <w:r>
-        <w:t>section_number</w:t>
-      </w:r>
-      <w:proofErr w:type="spellEnd"/>
-      <w:r>
-        <w:t xml:space="preserve"> - are they the same?</w:t>
-      </w:r>
-    </w:p>
-  </w:comment>
-  <w:comment w:id="3" w:author="Ashley Vizek" w:date="2024-08-20T09:09:00Z" w:initials="AV">
-    <w:p>
-      <w:r>
-        <w:rPr>
-          <w:rStyle w:val="CommentReference"/>
-        </w:rPr>
-        <w:annotationRef/>
-      </w:r>
-      <w:r>
-        <w:rPr>
-          <w:sz w:val="20"/>
-          <w:szCs w:val="20"/>
-        </w:rPr>
-        <w:t>My assumption is yes though the section name data is very messy. I added this statement</w:t>
-      </w:r>
-    </w:p>
-    <w:p/>
-    <w:p>
-      <w:r>
-        <w:rPr>
-          <w:sz w:val="20"/>
-          <w:szCs w:val="20"/>
-        </w:rPr>
-        <w:t>The survey metadata contain both a section number and name, though sometimes this information was not populated when a section beyond the permanent sections were sampled.</w:t>
-      </w:r>
-    </w:p>
-  </w:comment>
-  <w:comment w:id="4" w:author="Campos, Casey@DWR" w:date="2024-08-22T08:30:00Z" w:initials="CC">
-    <w:p>
-      <w:pPr>
-        <w:pStyle w:val="CommentText"/>
-      </w:pPr>
-      <w:r>
-        <w:rPr>
-          <w:rStyle w:val="CommentReference"/>
-        </w:rPr>
-        <w:annotationRef/>
-      </w:r>
-      <w:r>
-        <w:t>We refer to the section names not numbers in the field. The section number is an artifact of the recent spatial data preparation</w:t>
-      </w:r>
-    </w:p>
-  </w:comment>
-  <w:comment w:id="5" w:author="Goertler, Pascale@DWR" w:date="2024-08-12T13:31:00Z" w:initials="PG">
-    <w:p>
-      <w:pPr>
-        <w:pStyle w:val="CommentText"/>
-      </w:pPr>
-      <w:r>
-        <w:rPr>
-          <w:rStyle w:val="CommentReference"/>
-        </w:rPr>
-        <w:annotationRef/>
-      </w:r>
-      <w:r>
-        <w:t>Are there the same number of units in every survey?</w:t>
-      </w:r>
-    </w:p>
-  </w:comment>
-  <w:comment w:id="6" w:author="Campos, Casey@DWR" w:date="2024-08-22T08:31:00Z" w:initials="CC">
-    <w:p>
-      <w:pPr>
-        <w:pStyle w:val="CommentText"/>
-      </w:pPr>
-      <w:r>
-        <w:rPr>
-          <w:rStyle w:val="CommentReference"/>
-        </w:rPr>
-        <w:annotationRef/>
-      </w:r>
-      <w:r>
-        <w:t>The number of units snorkeled can change between surveys mostly due to flow conditions. We have had to drop units due to a variety of other reasons. Two that come to mind are vagrancy and fisherman. (never a dull moment on the river, especially in Oroville…)</w:t>
-      </w:r>
-    </w:p>
-  </w:comment>
-  <w:comment w:id="7" w:author="Goertler, Pascale@DWR" w:date="2024-08-12T13:24:00Z" w:initials="PG">
-    <w:p>
-      <w:pPr>
-        <w:pStyle w:val="CommentText"/>
-      </w:pPr>
-      <w:r>
-        <w:rPr>
-          <w:rStyle w:val="CommentReference"/>
-        </w:rPr>
-        <w:annotationRef/>
-      </w:r>
-      <w:r>
-        <w:t>Is this recorded for all species or just Chinook and RBT?</w:t>
-      </w:r>
-    </w:p>
-  </w:comment>
-  <w:comment w:id="8" w:author="Ashley Vizek" w:date="2024-08-20T09:14:00Z" w:initials="AV">
-    <w:p>
-      <w:r>
-        <w:rPr>
-          <w:rStyle w:val="CommentReference"/>
-        </w:rPr>
-        <w:annotationRef/>
-      </w:r>
-      <w:proofErr w:type="gramStart"/>
-      <w:r>
-        <w:rPr>
-          <w:sz w:val="20"/>
-          <w:szCs w:val="20"/>
-        </w:rPr>
-        <w:t>Yes</w:t>
-      </w:r>
-      <w:proofErr w:type="gramEnd"/>
-      <w:r>
-        <w:rPr>
-          <w:sz w:val="20"/>
-          <w:szCs w:val="20"/>
-        </w:rPr>
-        <w:t xml:space="preserve"> for all species.</w:t>
-      </w:r>
-    </w:p>
-  </w:comment>
-  <w:comment w:id="9" w:author="Campos, Casey@DWR" w:date="2024-08-22T08:32:00Z" w:initials="CC">
-    <w:p>
-      <w:pPr>
-        <w:pStyle w:val="CommentText"/>
-      </w:pPr>
-      <w:r>
-        <w:rPr>
-          <w:rStyle w:val="CommentReference"/>
-        </w:rPr>
-        <w:annotationRef/>
-      </w:r>
-      <w:r>
-        <w:t>The amount of data collected for “other” (not chinook and steelhead) species has changed over the years. Since 2015 all complementary data, with a few exceptions, was collected for any fish species encountered.</w:t>
-      </w:r>
-    </w:p>
-  </w:comment>
-  <w:comment w:id="10" w:author="Goertler, Pascale@DWR" w:date="2024-08-12T13:22:00Z" w:initials="PG">
-    <w:p>
-      <w:pPr>
-        <w:pStyle w:val="CommentText"/>
-      </w:pPr>
-      <w:r>
-        <w:rPr>
-          <w:rStyle w:val="CommentReference"/>
-        </w:rPr>
-        <w:annotationRef/>
-      </w:r>
-      <w:r>
-        <w:t>More detail on the attributes in the fish _</w:t>
-      </w:r>
-      <w:proofErr w:type="spellStart"/>
-      <w:r>
-        <w:t>observations_metadata</w:t>
-      </w:r>
-      <w:proofErr w:type="spellEnd"/>
-      <w:r>
-        <w:t xml:space="preserve"> would be useful. When the count is &gt;1 and there are fork length and clipped data - what is happening? Are all those fish the same or approximately the same, and if so, what is the level of resolution? </w:t>
-      </w:r>
-    </w:p>
-  </w:comment>
-  <w:comment w:id="11" w:author="Campos, Casey@DWR" w:date="2024-08-22T08:34:00Z" w:initials="CC">
-    <w:p>
-      <w:pPr>
-        <w:pStyle w:val="CommentText"/>
-      </w:pPr>
-      <w:r>
-        <w:rPr>
-          <w:rStyle w:val="CommentReference"/>
-        </w:rPr>
-        <w:annotationRef/>
-      </w:r>
-      <w:r>
-        <w:t>When we group observations of &gt;1 individuals they are approximately the same size (+/- 5 mm for salmonids under 150 mm) and adipose clipped status. We will rarely encounter juvenile salmonids that are adipose clipped</w:t>
-      </w:r>
-    </w:p>
-  </w:comment>
-  <w:comment w:id="14" w:author="Goertler, Pascale@DWR" w:date="2024-08-12T13:31:00Z" w:initials="PG">
-    <w:p>
-      <w:pPr>
-        <w:pStyle w:val="CommentText"/>
-      </w:pPr>
-      <w:r>
-        <w:rPr>
-          <w:rStyle w:val="CommentReference"/>
-        </w:rPr>
-        <w:annotationRef/>
-      </w:r>
-      <w:r>
-        <w:t xml:space="preserve">Should </w:t>
-      </w:r>
-      <w:proofErr w:type="spellStart"/>
-      <w:r>
-        <w:t>units_covered</w:t>
-      </w:r>
-      <w:proofErr w:type="spellEnd"/>
-      <w:r>
-        <w:t xml:space="preserve"> and </w:t>
-      </w:r>
-      <w:proofErr w:type="spellStart"/>
-      <w:r>
-        <w:t>survey_type</w:t>
-      </w:r>
-      <w:proofErr w:type="spellEnd"/>
-      <w:r>
-        <w:t xml:space="preserve"> be covered here as well?</w:t>
-      </w:r>
-    </w:p>
-  </w:comment>
-  <w:comment w:id="15" w:author="Ashley Vizek" w:date="2024-08-20T09:18:00Z" w:initials="AV">
-    <w:p>
-      <w:r>
-        <w:rPr>
-          <w:rStyle w:val="CommentReference"/>
-        </w:rPr>
-        <w:annotationRef/>
-      </w:r>
-      <w:r>
-        <w:rPr>
-          <w:sz w:val="20"/>
-          <w:szCs w:val="20"/>
-        </w:rPr>
-        <w:t>I updated this section of the methods.</w:t>
-      </w:r>
-    </w:p>
-  </w:comment>
-  <w:comment w:id="16" w:author="Ashley Vizek" w:date="2024-06-18T15:27:00Z" w:initials="AV">
-    <w:p>
-      <w:r>
-        <w:rPr>
-          <w:rStyle w:val="CommentReference"/>
-        </w:rPr>
-        <w:annotationRef/>
-      </w:r>
-      <w:r>
-        <w:rPr>
-          <w:sz w:val="20"/>
-          <w:szCs w:val="20"/>
-        </w:rPr>
-        <w:t>Flagging that it might be good to attach the report published on this data</w:t>
-      </w:r>
-    </w:p>
-  </w:comment>
-  <w:comment w:id="17" w:author="Ashley Vizek" w:date="2024-08-20T09:19:00Z" w:initials="AV">
-    <w:p>
-      <w:r>
-        <w:rPr>
-          <w:rStyle w:val="CommentReference"/>
-        </w:rPr>
-        <w:annotationRef/>
-      </w:r>
-      <w:r>
-        <w:rPr>
-          <w:sz w:val="20"/>
-          <w:szCs w:val="20"/>
-        </w:rPr>
-        <w:t>Added the kms and shape files as attachment and listed here.</w:t>
-      </w:r>
-    </w:p>
-  </w:comment>
-</w:comments>
-</file>
-
-<file path=word/commentsExtended.xml><?xml version="1.0" encoding="utf-8"?>
-<w15:commentsEx xmlns:wpc="http://schemas.microsoft.com/office/word/2010/wordprocessingCanvas" xmlns:cx="http://schemas.microsoft.com/office/drawing/2014/chartex" xmlns:cx1="http://schemas.microsoft.com/office/drawing/2015/9/8/chartex" xmlns:cx2="http://schemas.microsoft.com/office/drawing/2015/10/21/chartex" xmlns:cx3="http://schemas.microsoft.com/office/drawing/2016/5/9/chartex" xmlns:cx4="http://schemas.microsoft.com/office/drawing/2016/5/10/chartex" xmlns:cx5="http://schemas.microsoft.com/office/drawing/2016/5/11/chartex" xmlns:cx6="http://schemas.microsoft.com/office/drawing/2016/5/12/chartex" xmlns:cx7="http://schemas.microsoft.com/office/drawing/2016/5/13/chartex" xmlns:cx8="http://schemas.microsoft.com/office/drawing/2016/5/14/chartex" xmlns:mc="http://schemas.openxmlformats.org/markup-compatibility/2006" xmlns:aink="http://schemas.microsoft.com/office/drawing/2016/ink" xmlns:am3d="http://schemas.microsoft.com/office/drawing/2017/model3d" xmlns:o="urn:schemas-microsoft-com:office:office" xmlns:oel="http://schemas.microsoft.com/office/2019/extlst" xmlns:r="http://schemas.openxmlformats.org/officeDocument/2006/relationships" xmlns:m="http://schemas.openxmlformats.org/officeDocument/2006/math" xmlns:v="urn:schemas-microsoft-com:vml" xmlns:wp14="http://schemas.microsoft.com/office/word/2010/wordprocessingDrawing" xmlns:wp="http://schemas.openxmlformats.org/drawingml/2006/wordprocessingDrawing" xmlns:w10="urn:schemas-microsoft-com:office:word" xmlns:w="http://schemas.openxmlformats.org/wordprocessingml/2006/main" xmlns:w14="http://schemas.microsoft.com/office/word/2010/wordml" xmlns:w15="http://schemas.microsoft.com/office/word/2012/wordml" xmlns:w16cex="http://schemas.microsoft.com/office/word/2018/wordml/cex" xmlns:w16cid="http://schemas.microsoft.com/office/word/2016/wordml/cid" xmlns:w16="http://schemas.microsoft.com/office/word/2018/wordml" xmlns:w16sdtdh="http://schemas.microsoft.com/office/word/2020/wordml/sdtdatahash" xmlns:w16se="http://schemas.microsoft.com/office/word/2015/wordml/symex" xmlns:wpg="http://schemas.microsoft.com/office/word/2010/wordprocessingGroup" xmlns:wpi="http://schemas.microsoft.com/office/word/2010/wordprocessingInk" xmlns:wne="http://schemas.microsoft.com/office/word/2006/wordml" xmlns:wps="http://schemas.microsoft.com/office/word/2010/wordprocessingShape" mc:Ignorable="w14 w15 w16se w16cid w16 w16cex w16sdtdh wp14">
-  <w15:commentEx w15:paraId="2230E276" w15:done="1"/>
-  <w15:commentEx w15:paraId="38E717F7" w15:paraIdParent="2230E276" w15:done="1"/>
-  <w15:commentEx w15:paraId="643CC181" w15:done="1"/>
-  <w15:commentEx w15:paraId="0F9ED0AA" w15:paraIdParent="643CC181" w15:done="1"/>
-  <w15:commentEx w15:paraId="0E4DA8F9" w15:paraIdParent="643CC181" w15:done="1"/>
-  <w15:commentEx w15:paraId="3BF0E50B" w15:done="1"/>
-  <w15:commentEx w15:paraId="221F4F62" w15:paraIdParent="3BF0E50B" w15:done="1"/>
-  <w15:commentEx w15:paraId="28A693E7" w15:done="1"/>
-  <w15:commentEx w15:paraId="3166AC0B" w15:paraIdParent="28A693E7" w15:done="1"/>
-  <w15:commentEx w15:paraId="00076EB6" w15:paraIdParent="28A693E7" w15:done="1"/>
-  <w15:commentEx w15:paraId="2FC379B8" w15:done="0"/>
-  <w15:commentEx w15:paraId="71CB01FE" w15:paraIdParent="2FC379B8" w15:done="0"/>
-  <w15:commentEx w15:paraId="03BA5A39" w15:done="1"/>
-  <w15:commentEx w15:paraId="37B3746F" w15:paraIdParent="03BA5A39" w15:done="1"/>
-  <w15:commentEx w15:paraId="1475D293" w15:done="0"/>
-  <w15:commentEx w15:paraId="049321F7" w15:paraIdParent="1475D293" w15:done="0"/>
-</w15:commentsEx>
-</file>
-
-<file path=word/commentsExtensible.xml><?xml version="1.0" encoding="utf-8"?>
-<w16cex:commentsExtensible xmlns:wpc="http://schemas.microsoft.com/office/word/2010/wordprocessingCanvas" xmlns:cx="http://schemas.microsoft.com/office/drawing/2014/chartex" xmlns:cx1="http://schemas.microsoft.com/office/drawing/2015/9/8/chartex" xmlns:cx2="http://schemas.microsoft.com/office/drawing/2015/10/21/chartex" xmlns:cx3="http://schemas.microsoft.com/office/drawing/2016/5/9/chartex" xmlns:cx4="http://schemas.microsoft.com/office/drawing/2016/5/10/chartex" xmlns:cx5="http://schemas.microsoft.com/office/drawing/2016/5/11/chartex" xmlns:cx6="http://schemas.microsoft.com/office/drawing/2016/5/12/chartex" xmlns:cx7="http://schemas.microsoft.com/office/drawing/2016/5/13/chartex" xmlns:cx8="http://schemas.microsoft.com/office/drawing/2016/5/14/chartex" xmlns:mc="http://schemas.openxmlformats.org/markup-compatibility/2006" xmlns:aink="http://schemas.microsoft.com/office/drawing/2016/ink" xmlns:am3d="http://schemas.microsoft.com/office/drawing/2017/model3d" xmlns:o="urn:schemas-microsoft-com:office:office" xmlns:oel="http://schemas.microsoft.com/office/2019/extlst" xmlns:r="http://schemas.openxmlformats.org/officeDocument/2006/relationships" xmlns:m="http://schemas.openxmlformats.org/officeDocument/2006/math" xmlns:v="urn:schemas-microsoft-com:vml" xmlns:wp14="http://schemas.microsoft.com/office/word/2010/wordprocessingDrawing" xmlns:wp="http://schemas.openxmlformats.org/drawingml/2006/wordprocessingDrawing" xmlns:w10="urn:schemas-microsoft-com:office:word" xmlns:w="http://schemas.openxmlformats.org/wordprocessingml/2006/main" xmlns:w14="http://schemas.microsoft.com/office/word/2010/wordml" xmlns:w15="http://schemas.microsoft.com/office/word/2012/wordml" xmlns:w16cex="http://schemas.microsoft.com/office/word/2018/wordml/cex" xmlns:w16cid="http://schemas.microsoft.com/office/word/2016/wordml/cid" xmlns:w16="http://schemas.microsoft.com/office/word/2018/wordml" xmlns:w16sdtdh="http://schemas.microsoft.com/office/word/2020/wordml/sdtdatahash" xmlns:w16se="http://schemas.microsoft.com/office/word/2015/wordml/symex" xmlns:wpg="http://schemas.microsoft.com/office/word/2010/wordprocessingGroup" xmlns:wpi="http://schemas.microsoft.com/office/word/2010/wordprocessingInk" xmlns:wne="http://schemas.microsoft.com/office/word/2006/wordml" xmlns:wps="http://schemas.microsoft.com/office/word/2010/wordprocessingShape" mc:Ignorable="w14 w15 w16se w16cid w16 w16cex w16sdtdh wp14">
-  <w16cex:commentExtensible w16cex:durableId="7A2C8095" w16cex:dateUtc="2024-08-12T20:33:00Z"/>
-  <w16cex:commentExtensible w16cex:durableId="08CBB128" w16cex:dateUtc="2024-08-20T16:06:00Z"/>
-  <w16cex:commentExtensible w16cex:durableId="02451155" w16cex:dateUtc="2024-08-12T20:29:00Z"/>
-  <w16cex:commentExtensible w16cex:durableId="484D7F9A" w16cex:dateUtc="2024-08-20T16:09:00Z"/>
-  <w16cex:commentExtensible w16cex:durableId="13C37E41" w16cex:dateUtc="2024-08-22T15:30:00Z"/>
-  <w16cex:commentExtensible w16cex:durableId="3F5AC172" w16cex:dateUtc="2024-08-12T20:31:00Z"/>
-  <w16cex:commentExtensible w16cex:durableId="3EBF0296" w16cex:dateUtc="2024-08-22T15:31:00Z"/>
-  <w16cex:commentExtensible w16cex:durableId="2F9B4ABA" w16cex:dateUtc="2024-08-12T20:24:00Z"/>
-  <w16cex:commentExtensible w16cex:durableId="770A312B" w16cex:dateUtc="2024-08-20T16:14:00Z"/>
-  <w16cex:commentExtensible w16cex:durableId="78978ACA" w16cex:dateUtc="2024-08-22T15:32:00Z"/>
-  <w16cex:commentExtensible w16cex:durableId="2F5F6DAC" w16cex:dateUtc="2024-08-12T20:22:00Z"/>
-  <w16cex:commentExtensible w16cex:durableId="3B8EFDD3" w16cex:dateUtc="2024-08-22T15:34:00Z"/>
-  <w16cex:commentExtensible w16cex:durableId="4D292BFE" w16cex:dateUtc="2024-08-12T20:31:00Z"/>
-  <w16cex:commentExtensible w16cex:durableId="2E428385" w16cex:dateUtc="2024-08-20T16:18:00Z"/>
-  <w16cex:commentExtensible w16cex:durableId="01BDD236" w16cex:dateUtc="2024-06-18T22:27:00Z"/>
-  <w16cex:commentExtensible w16cex:durableId="5E53EB51" w16cex:dateUtc="2024-08-20T16:19:00Z"/>
-</w16cex:commentsExtensible>
-</file>
-
-<file path=word/commentsIds.xml><?xml version="1.0" encoding="utf-8"?>
-<w16cid:commentsIds xmlns:wpc="http://schemas.microsoft.com/office/word/2010/wordprocessingCanvas" xmlns:cx="http://schemas.microsoft.com/office/drawing/2014/chartex" xmlns:cx1="http://schemas.microsoft.com/office/drawing/2015/9/8/chartex" xmlns:cx2="http://schemas.microsoft.com/office/drawing/2015/10/21/chartex" xmlns:cx3="http://schemas.microsoft.com/office/drawing/2016/5/9/chartex" xmlns:cx4="http://schemas.microsoft.com/office/drawing/2016/5/10/chartex" xmlns:cx5="http://schemas.microsoft.com/office/drawing/2016/5/11/chartex" xmlns:cx6="http://schemas.microsoft.com/office/drawing/2016/5/12/chartex" xmlns:cx7="http://schemas.microsoft.com/office/drawing/2016/5/13/chartex" xmlns:cx8="http://schemas.microsoft.com/office/drawing/2016/5/14/chartex" xmlns:mc="http://schemas.openxmlformats.org/markup-compatibility/2006" xmlns:aink="http://schemas.microsoft.com/office/drawing/2016/ink" xmlns:am3d="http://schemas.microsoft.com/office/drawing/2017/model3d" xmlns:o="urn:schemas-microsoft-com:office:office" xmlns:oel="http://schemas.microsoft.com/office/2019/extlst" xmlns:r="http://schemas.openxmlformats.org/officeDocument/2006/relationships" xmlns:m="http://schemas.openxmlformats.org/officeDocument/2006/math" xmlns:v="urn:schemas-microsoft-com:vml" xmlns:wp14="http://schemas.microsoft.com/office/word/2010/wordprocessingDrawing" xmlns:wp="http://schemas.openxmlformats.org/drawingml/2006/wordprocessingDrawing" xmlns:w10="urn:schemas-microsoft-com:office:word" xmlns:w="http://schemas.openxmlformats.org/wordprocessingml/2006/main" xmlns:w14="http://schemas.microsoft.com/office/word/2010/wordml" xmlns:w15="http://schemas.microsoft.com/office/word/2012/wordml" xmlns:w16cex="http://schemas.microsoft.com/office/word/2018/wordml/cex" xmlns:w16cid="http://schemas.microsoft.com/office/word/2016/wordml/cid" xmlns:w16="http://schemas.microsoft.com/office/word/2018/wordml" xmlns:w16sdtdh="http://schemas.microsoft.com/office/word/2020/wordml/sdtdatahash" xmlns:w16se="http://schemas.microsoft.com/office/word/2015/wordml/symex" xmlns:wpg="http://schemas.microsoft.com/office/word/2010/wordprocessingGroup" xmlns:wpi="http://schemas.microsoft.com/office/word/2010/wordprocessingInk" xmlns:wne="http://schemas.microsoft.com/office/word/2006/wordml" xmlns:wps="http://schemas.microsoft.com/office/word/2010/wordprocessingShape" mc:Ignorable="w14 w15 w16se w16cid w16 w16cex w16sdtdh wp14">
-  <w16cid:commentId w16cid:paraId="2230E276" w16cid:durableId="7A2C8095"/>
-  <w16cid:commentId w16cid:paraId="38E717F7" w16cid:durableId="08CBB128"/>
-  <w16cid:commentId w16cid:paraId="643CC181" w16cid:durableId="02451155"/>
-  <w16cid:commentId w16cid:paraId="0F9ED0AA" w16cid:durableId="484D7F9A"/>
-  <w16cid:commentId w16cid:paraId="0E4DA8F9" w16cid:durableId="13C37E41"/>
-  <w16cid:commentId w16cid:paraId="3BF0E50B" w16cid:durableId="3F5AC172"/>
-  <w16cid:commentId w16cid:paraId="221F4F62" w16cid:durableId="3EBF0296"/>
-  <w16cid:commentId w16cid:paraId="28A693E7" w16cid:durableId="2F9B4ABA"/>
-  <w16cid:commentId w16cid:paraId="3166AC0B" w16cid:durableId="770A312B"/>
-  <w16cid:commentId w16cid:paraId="00076EB6" w16cid:durableId="78978ACA"/>
-  <w16cid:commentId w16cid:paraId="2FC379B8" w16cid:durableId="2F5F6DAC"/>
-  <w16cid:commentId w16cid:paraId="71CB01FE" w16cid:durableId="3B8EFDD3"/>
-  <w16cid:commentId w16cid:paraId="03BA5A39" w16cid:durableId="4D292BFE"/>
-  <w16cid:commentId w16cid:paraId="37B3746F" w16cid:durableId="2E428385"/>
-  <w16cid:commentId w16cid:paraId="1475D293" w16cid:durableId="01BDD236"/>
-  <w16cid:commentId w16cid:paraId="049321F7" w16cid:durableId="5E53EB51"/>
-</w16cid:commentsIds>
 </file>
 
 <file path=word/numbering.xml><?xml version="1.0" encoding="utf-8"?>
@@ -2384,23 +1628,6 @@
     <w:abstractNumId w:val="8"/>
   </w:num>
 </w:numbering>
-</file>
-
-<file path=word/people.xml><?xml version="1.0" encoding="utf-8"?>
-<w15:people xmlns:wpc="http://schemas.microsoft.com/office/word/2010/wordprocessingCanvas" xmlns:cx="http://schemas.microsoft.com/office/drawing/2014/chartex" xmlns:cx1="http://schemas.microsoft.com/office/drawing/2015/9/8/chartex" xmlns:cx2="http://schemas.microsoft.com/office/drawing/2015/10/21/chartex" xmlns:cx3="http://schemas.microsoft.com/office/drawing/2016/5/9/chartex" xmlns:cx4="http://schemas.microsoft.com/office/drawing/2016/5/10/chartex" xmlns:cx5="http://schemas.microsoft.com/office/drawing/2016/5/11/chartex" xmlns:cx6="http://schemas.microsoft.com/office/drawing/2016/5/12/chartex" xmlns:cx7="http://schemas.microsoft.com/office/drawing/2016/5/13/chartex" xmlns:cx8="http://schemas.microsoft.com/office/drawing/2016/5/14/chartex" xmlns:mc="http://schemas.openxmlformats.org/markup-compatibility/2006" xmlns:aink="http://schemas.microsoft.com/office/drawing/2016/ink" xmlns:am3d="http://schemas.microsoft.com/office/drawing/2017/model3d" xmlns:o="urn:schemas-microsoft-com:office:office" xmlns:oel="http://schemas.microsoft.com/office/2019/extlst" xmlns:r="http://schemas.openxmlformats.org/officeDocument/2006/relationships" xmlns:m="http://schemas.openxmlformats.org/officeDocument/2006/math" xmlns:v="urn:schemas-microsoft-com:vml" xmlns:wp14="http://schemas.microsoft.com/office/word/2010/wordprocessingDrawing" xmlns:wp="http://schemas.openxmlformats.org/drawingml/2006/wordprocessingDrawing" xmlns:w10="urn:schemas-microsoft-com:office:word" xmlns:w="http://schemas.openxmlformats.org/wordprocessingml/2006/main" xmlns:w14="http://schemas.microsoft.com/office/word/2010/wordml" xmlns:w15="http://schemas.microsoft.com/office/word/2012/wordml" xmlns:w16cex="http://schemas.microsoft.com/office/word/2018/wordml/cex" xmlns:w16cid="http://schemas.microsoft.com/office/word/2016/wordml/cid" xmlns:w16="http://schemas.microsoft.com/office/word/2018/wordml" xmlns:w16sdtdh="http://schemas.microsoft.com/office/word/2020/wordml/sdtdatahash" xmlns:w16se="http://schemas.microsoft.com/office/word/2015/wordml/symex" xmlns:wpg="http://schemas.microsoft.com/office/word/2010/wordprocessingGroup" xmlns:wpi="http://schemas.microsoft.com/office/word/2010/wordprocessingInk" xmlns:wne="http://schemas.microsoft.com/office/word/2006/wordml" xmlns:wps="http://schemas.microsoft.com/office/word/2010/wordprocessingShape" mc:Ignorable="w14 w15 w16se w16cid w16 w16cex w16sdtdh wp14">
-  <w15:person w15:author="Goertler, Pascale@DWR">
-    <w15:presenceInfo w15:providerId="AD" w15:userId="S::Pascale.Goertler@water.ca.gov::13eaca00-2c75-4022-b983-a48259184378"/>
-  </w15:person>
-  <w15:person w15:author="Ashley Vizek">
-    <w15:presenceInfo w15:providerId="Windows Live" w15:userId="d4747e6e06773ba2"/>
-  </w15:person>
-  <w15:person w15:author="Campos, Casey@DWR">
-    <w15:presenceInfo w15:providerId="AD" w15:userId="S::Casey.Campos@water.ca.gov::064be540-fcac-4515-90fe-d1a807eb1324"/>
-  </w15:person>
-  <w15:person w15:author="Flow West">
-    <w15:presenceInfo w15:providerId="Windows Live" w15:userId="c96faaf375343c46"/>
-  </w15:person>
-</w15:people>
 </file>
 
 <file path=word/styles.xml><?xml version="1.0" encoding="utf-8"?>
@@ -2848,6 +2075,7 @@
   <w:style w:type="character" w:default="1" w:styleId="DefaultParagraphFont">
     <w:name w:val="Default Paragraph Font"/>
     <w:uiPriority w:val="1"/>
+    <w:semiHidden/>
     <w:unhideWhenUsed/>
   </w:style>
   <w:style w:type="table" w:default="1" w:styleId="TableNormal">
@@ -2930,6 +2158,7 @@
     <w:basedOn w:val="Normal"/>
     <w:link w:val="CommentTextChar"/>
     <w:uiPriority w:val="99"/>
+    <w:semiHidden/>
     <w:unhideWhenUsed/>
     <w:rsid w:val="009B2541"/>
     <w:pPr>
@@ -2945,6 +2174,7 @@
     <w:basedOn w:val="DefaultParagraphFont"/>
     <w:link w:val="CommentText"/>
     <w:uiPriority w:val="99"/>
+    <w:semiHidden/>
     <w:rsid w:val="009B2541"/>
     <w:rPr>
       <w:sz w:val="20"/>
@@ -2983,40 +2213,12 @@
     <w:basedOn w:val="DefaultParagraphFont"/>
     <w:rsid w:val="000F1A04"/>
   </w:style>
-  <w:style w:type="paragraph" w:styleId="CommentSubject">
-    <w:name w:val="annotation subject"/>
-    <w:basedOn w:val="CommentText"/>
-    <w:next w:val="CommentText"/>
-    <w:link w:val="CommentSubjectChar"/>
-    <w:uiPriority w:val="99"/>
-    <w:semiHidden/>
-    <w:unhideWhenUsed/>
-    <w:rsid w:val="00D7069B"/>
-    <w:rPr>
-      <w:b/>
-      <w:bCs/>
-    </w:rPr>
-  </w:style>
-  <w:style w:type="character" w:customStyle="1" w:styleId="CommentSubjectChar">
-    <w:name w:val="Comment Subject Char"/>
-    <w:basedOn w:val="CommentTextChar"/>
-    <w:link w:val="CommentSubject"/>
-    <w:uiPriority w:val="99"/>
-    <w:semiHidden/>
-    <w:rsid w:val="00D7069B"/>
-    <w:rPr>
-      <w:b/>
-      <w:bCs/>
-      <w:sz w:val="20"/>
-      <w:szCs w:val="20"/>
-    </w:rPr>
-  </w:style>
   <w:style w:type="paragraph" w:styleId="Revision">
     <w:name w:val="Revision"/>
     <w:hidden/>
     <w:uiPriority w:val="99"/>
     <w:semiHidden/>
-    <w:rsid w:val="00481CCC"/>
+    <w:rsid w:val="001B42CB"/>
     <w:pPr>
       <w:spacing w:after="0" w:line="240" w:lineRule="auto"/>
     </w:pPr>

</xml_diff>

<commit_message>
one minor update to methods
</commit_message>
<xml_diff>
--- a/data-raw/metadata/methods.docx
+++ b/data-raw/metadata/methods.docx
@@ -99,27 +99,7 @@
           <w:color w:val="000000"/>
           <w:shd w:val="clear" w:color="auto" w:fill="FFFFFF"/>
         </w:rPr>
-        <w:t xml:space="preserve">Two types of snorkel surveys were conducted over the period of record, comprehensive and section-based surveys. From 1999 through 2001 comprehensive surveys were conducted in addition to the section-based surveys. The comprehensive surveys were designed to cover a large extent of the lower Feather River in a relatively short amount of time. These early comprehensive surveys were generally conducted from the Fish Barrier Dam in downtown Oroville, downstream to the confluence with </w:t>
-      </w:r>
-      <w:proofErr w:type="spellStart"/>
-      <w:r>
-        <w:rPr>
-          <w:rStyle w:val="normaltextrun"/>
-          <w:rFonts w:ascii="Calibri" w:hAnsi="Calibri" w:cs="Calibri"/>
-          <w:color w:val="000000"/>
-          <w:shd w:val="clear" w:color="auto" w:fill="FFFFFF"/>
-        </w:rPr>
-        <w:t>Honcut</w:t>
-      </w:r>
-      <w:proofErr w:type="spellEnd"/>
-      <w:r>
-        <w:rPr>
-          <w:rStyle w:val="normaltextrun"/>
-          <w:rFonts w:ascii="Calibri" w:hAnsi="Calibri" w:cs="Calibri"/>
-          <w:color w:val="000000"/>
-          <w:shd w:val="clear" w:color="auto" w:fill="FFFFFF"/>
-        </w:rPr>
-        <w:t xml:space="preserve"> Creek. The data collected during the comprehensive surveys was limited to the number and size of the different species observed in each unit. The section-based surveys were conducted concurrently with the comprehensive surveys from 1999 through 2001 and were continued after the comprehensive surveys ended. </w:t>
+        <w:t xml:space="preserve">Two types of snorkel surveys were conducted over the period of record, comprehensive and section-based surveys. From 1999 through 2001 comprehensive surveys were conducted in addition to the section-based surveys. The comprehensive surveys were designed to cover a large extent of the lower Feather River in a relatively short amount of time. These early comprehensive surveys were generally conducted from the Fish Barrier Dam in downtown Oroville, downstream to the confluence with Honcut Creek. The data collected during the comprehensive surveys was limited to the number and size of the different species observed in each unit. The section-based surveys were conducted concurrently with the comprehensive surveys from 1999 through 2001 and were continued after the comprehensive surveys ended. </w:t>
       </w:r>
     </w:p>
     <w:p>
@@ -210,6 +190,15 @@
         </w:rPr>
         <w:t xml:space="preserve"> </w:t>
       </w:r>
+      <w:r>
+        <w:rPr>
+          <w:rStyle w:val="normaltextrun"/>
+          <w:rFonts w:ascii="Calibri" w:hAnsi="Calibri" w:cs="Calibri"/>
+          <w:color w:val="000000"/>
+          <w:shd w:val="clear" w:color="auto" w:fill="FFFFFF"/>
+        </w:rPr>
+        <w:t xml:space="preserve">When multiple individuals of a similar size (+/2 5 mm for salmonids under 150 mm with adipose clipped) are encountered, they are grouped. Juvenile salmonids with adipose clipped are rarely encountered. </w:t>
+      </w:r>
     </w:p>
     <w:p>
       <w:pPr>
@@ -236,7 +225,6 @@
     </w:p>
     <w:p>
       <w:r>
-        <w:lastRenderedPageBreak/>
         <w:t xml:space="preserve">There were some cases where survey sections could not be safely surveyed (e.g. high flow events) and other locations were chosen as substitute. These can be identified in the dataset as random survey sections and likely do not have a section name. </w:t>
       </w:r>
     </w:p>
@@ -253,15 +241,7 @@
     </w:p>
     <w:p>
       <w:r>
-        <w:t xml:space="preserve">This study relies on river miles for spatial information and the majority of observations can be associated with a river mile. Specific coordinates were not recorded for survey sections and units. DWR maintains a </w:t>
-      </w:r>
-      <w:proofErr w:type="spellStart"/>
-      <w:r>
-        <w:t>mapbook</w:t>
-      </w:r>
-      <w:proofErr w:type="spellEnd"/>
-      <w:r>
-        <w:t xml:space="preserve"> of the coordinates for all survey units which was digitized and included in this data package. The coordinates represent the centroid of the unit and shapefiles can be found in the attachments.</w:t>
+        <w:t>This study relies on river miles for spatial information and the majority of observations can be associated with a river mile. Specific coordinates were not recorded for survey sections and units. DWR maintains a mapbook of the coordinates for all survey units which was digitized and included in this data package. The coordinates represent the centroid of the unit and shapefiles can be found in the attachments.</w:t>
       </w:r>
     </w:p>
     <w:p>
@@ -291,15 +271,7 @@
     </w:p>
     <w:p>
       <w:r>
-        <w:t xml:space="preserve">Shapefiles for units are attached as well as a </w:t>
-      </w:r>
-      <w:proofErr w:type="spellStart"/>
-      <w:r>
-        <w:t>Kmz</w:t>
-      </w:r>
-      <w:proofErr w:type="spellEnd"/>
-      <w:r>
-        <w:t xml:space="preserve"> file to view survey units.</w:t>
+        <w:t>Shapefiles for units are attached as well as a Kmz file to view survey units.</w:t>
       </w:r>
     </w:p>
     <w:p/>

</xml_diff>